<commit_message>
Made changes to the GDD
Kept chuggin' away on the GDD
</commit_message>
<xml_diff>
--- a/Trapped Alive Take Two/Documents/Trapped Alive Game Design Document.docx
+++ b/Trapped Alive Take Two/Documents/Trapped Alive Game Design Document.docx
@@ -481,296 +481,685 @@
           <w:sz w:val="24"/>
           <w:szCs w:val="24"/>
         </w:rPr>
-        <w:t>To complete the game, the player must traverse a set of levels. To complete a level, the player must utilize the different shapes’ skills to solve many different puzzles such as getting to the shape changers, turning on a moving platform or unblocking a part of the level. These small puzzles combine to create the level on a big scale. In order to create n</w:t>
+        <w:t>To complete the game, the player must traverse a set of levels. To complete a level, the player must utilize the different shapes’ skills to solve many different puzzles such as getting to the shape changers, turning on a moving platform or unblocking a part of the level. These small puzzles combine to create the level on a big scale. In order to create non-frustrating gameplay, heavy tests will be put on each level to make sure the player can win in any given situation to eliminate the frustrating need to restart when stuck.</w:t>
+      </w:r>
+    </w:p>
+    <w:p>
+      <w:pPr>
+        <w:rPr>
+          <w:rFonts w:ascii="Times New Roman" w:hAnsi="Times New Roman" w:cs="Times New Roman"/>
+          <w:sz w:val="24"/>
+          <w:szCs w:val="24"/>
+        </w:rPr>
+      </w:pPr>
+    </w:p>
+    <w:p>
+      <w:pPr>
+        <w:jc w:val="center"/>
+        <w:rPr>
+          <w:rFonts w:ascii="Times New Roman" w:hAnsi="Times New Roman" w:cs="Times New Roman"/>
+          <w:sz w:val="24"/>
+          <w:szCs w:val="24"/>
+          <w:u w:val="single"/>
+        </w:rPr>
+      </w:pPr>
+      <w:r>
+        <w:rPr>
+          <w:rFonts w:ascii="Times New Roman" w:hAnsi="Times New Roman" w:cs="Times New Roman"/>
+          <w:sz w:val="24"/>
+          <w:szCs w:val="24"/>
+          <w:u w:val="single"/>
+        </w:rPr>
+        <w:t>2.5 Look and Feel:</w:t>
+      </w:r>
+    </w:p>
+    <w:p>
+      <w:pPr>
+        <w:ind w:firstLine="720"/>
+        <w:rPr>
+          <w:rFonts w:ascii="Times New Roman" w:hAnsi="Times New Roman" w:cs="Times New Roman"/>
+          <w:sz w:val="24"/>
+          <w:szCs w:val="24"/>
+        </w:rPr>
+      </w:pPr>
+      <w:r>
+        <w:rPr>
+          <w:rFonts w:ascii="Times New Roman" w:hAnsi="Times New Roman" w:cs="Times New Roman"/>
+          <w:sz w:val="24"/>
+          <w:szCs w:val="24"/>
+        </w:rPr>
+        <w:t xml:space="preserve">We want this game to feel smooth and fun. </w:t>
+      </w:r>
+      <w:r>
+        <w:rPr>
+          <w:rFonts w:ascii="Times New Roman" w:hAnsi="Times New Roman" w:cs="Times New Roman"/>
+          <w:sz w:val="24"/>
+          <w:szCs w:val="24"/>
+        </w:rPr>
+        <w:t>We plan to create fun, exciting and challenging gameplay that stretches the mind of our players. This game, although fun and cutting edge gameplay will be quite simple on the art side. Our visuals will be made up of pixel art because it is easy enough to do with mouse and it is our first game.</w:t>
+      </w:r>
+    </w:p>
+    <w:p>
+      <w:pPr>
+        <w:jc w:val="center"/>
+        <w:rPr>
+          <w:rFonts w:ascii="Times New Roman" w:hAnsi="Times New Roman" w:cs="Times New Roman"/>
+          <w:b/>
+          <w:sz w:val="48"/>
+          <w:szCs w:val="48"/>
+        </w:rPr>
+      </w:pPr>
+      <w:r>
+        <w:rPr>
+          <w:rFonts w:ascii="Times New Roman" w:hAnsi="Times New Roman" w:cs="Times New Roman"/>
+          <w:b/>
+          <w:sz w:val="48"/>
+          <w:szCs w:val="48"/>
+        </w:rPr>
+        <w:lastRenderedPageBreak/>
+        <w:t>3. Gameplay and Mechanics</w:t>
+      </w:r>
+    </w:p>
+    <w:p>
+      <w:pPr>
+        <w:rPr>
+          <w:rFonts w:ascii="Times New Roman" w:hAnsi="Times New Roman" w:cs="Times New Roman"/>
+          <w:b/>
+          <w:sz w:val="48"/>
+          <w:szCs w:val="48"/>
+        </w:rPr>
+      </w:pPr>
+    </w:p>
+    <w:p>
+      <w:pPr>
+        <w:rPr>
+          <w:rFonts w:ascii="Times New Roman" w:hAnsi="Times New Roman" w:cs="Times New Roman"/>
+          <w:sz w:val="24"/>
+          <w:szCs w:val="24"/>
+          <w:u w:val="single"/>
+        </w:rPr>
+      </w:pPr>
+      <w:r>
+        <w:rPr>
+          <w:rFonts w:ascii="Times New Roman" w:hAnsi="Times New Roman" w:cs="Times New Roman"/>
+          <w:sz w:val="24"/>
+          <w:szCs w:val="24"/>
+          <w:u w:val="single"/>
+        </w:rPr>
+        <w:t>3.1 Gameplay:</w:t>
+      </w:r>
+    </w:p>
+    <w:p>
+      <w:pPr>
+        <w:jc w:val="center"/>
+        <w:rPr>
+          <w:rFonts w:ascii="Times New Roman" w:hAnsi="Times New Roman" w:cs="Times New Roman"/>
+          <w:sz w:val="24"/>
+          <w:szCs w:val="24"/>
+          <w:u w:val="single"/>
+        </w:rPr>
+      </w:pPr>
+      <w:r>
+        <w:rPr>
+          <w:rFonts w:ascii="Times New Roman" w:hAnsi="Times New Roman" w:cs="Times New Roman"/>
+          <w:sz w:val="24"/>
+          <w:szCs w:val="24"/>
+          <w:u w:val="single"/>
+        </w:rPr>
+        <w:t>3.1.1 Game Progression</w:t>
+      </w:r>
+    </w:p>
+    <w:p>
+      <w:pPr>
+        <w:ind w:firstLine="720"/>
+        <w:rPr>
+          <w:rFonts w:ascii="Times New Roman" w:hAnsi="Times New Roman" w:cs="Times New Roman"/>
+          <w:sz w:val="24"/>
+          <w:szCs w:val="24"/>
+        </w:rPr>
+      </w:pPr>
+      <w:r>
+        <w:rPr>
+          <w:rFonts w:ascii="Times New Roman" w:hAnsi="Times New Roman" w:cs="Times New Roman"/>
+          <w:sz w:val="24"/>
+          <w:szCs w:val="24"/>
+        </w:rPr>
+        <w:t xml:space="preserve">Players will start out with a given shape in any given level. They will need to utilize the shape’s given abilities to maneuver through the level in order to change shape at a shape changer. Once at a shape changer, the player will turn into </w:t>
+      </w:r>
+      <w:r>
+        <w:rPr>
+          <w:rFonts w:ascii="Times New Roman" w:hAnsi="Times New Roman" w:cs="Times New Roman"/>
+          <w:sz w:val="24"/>
+          <w:szCs w:val="24"/>
+        </w:rPr>
+        <w:t>whatever shape is shown by the shape changer. Each shape has its own different abilities and the player will have to utilize them to solve puzzles in order to finish the levels and thus progress the game.</w:t>
+      </w:r>
+    </w:p>
+    <w:p>
+      <w:pPr>
+        <w:jc w:val="center"/>
+        <w:rPr>
+          <w:rFonts w:ascii="Times New Roman" w:hAnsi="Times New Roman" w:cs="Times New Roman"/>
+          <w:sz w:val="24"/>
+          <w:szCs w:val="24"/>
+          <w:u w:val="single"/>
+        </w:rPr>
+      </w:pPr>
+      <w:r>
+        <w:rPr>
+          <w:rFonts w:ascii="Times New Roman" w:hAnsi="Times New Roman" w:cs="Times New Roman"/>
+          <w:sz w:val="24"/>
+          <w:szCs w:val="24"/>
+          <w:u w:val="single"/>
+        </w:rPr>
+        <w:t>3.1.2 Mission/Challenge Structure</w:t>
+      </w:r>
+    </w:p>
+    <w:p>
+      <w:pPr>
+        <w:rPr>
+          <w:rFonts w:ascii="Times New Roman" w:hAnsi="Times New Roman" w:cs="Times New Roman"/>
+          <w:sz w:val="24"/>
+          <w:szCs w:val="24"/>
+        </w:rPr>
+      </w:pPr>
+      <w:r>
+        <w:rPr>
+          <w:rFonts w:ascii="Times New Roman" w:hAnsi="Times New Roman" w:cs="Times New Roman"/>
+          <w:sz w:val="24"/>
+          <w:szCs w:val="24"/>
+        </w:rPr>
+        <w:tab/>
+      </w:r>
+      <w:r>
+        <w:rPr>
+          <w:rFonts w:ascii="Times New Roman" w:hAnsi="Times New Roman" w:cs="Times New Roman"/>
+          <w:sz w:val="24"/>
+          <w:szCs w:val="24"/>
+        </w:rPr>
+        <w:t xml:space="preserve">In this game, there will be no side missions. The main game and collectables are all there is. The game can be played without finding collectables, however the collectables will enrich the story. </w:t>
+      </w:r>
+      <w:r>
+        <w:rPr>
+          <w:rFonts w:ascii="Times New Roman" w:hAnsi="Times New Roman" w:cs="Times New Roman"/>
+          <w:sz w:val="24"/>
+          <w:szCs w:val="24"/>
+        </w:rPr>
+        <w:t>The main collectable in the game is the journal pages. These pages will further the story by displaying the scientists’ journal pages.</w:t>
+      </w:r>
+    </w:p>
+    <w:p>
+      <w:pPr>
+        <w:jc w:val="center"/>
+        <w:rPr>
+          <w:rFonts w:ascii="Times New Roman" w:hAnsi="Times New Roman" w:cs="Times New Roman"/>
+          <w:sz w:val="24"/>
+          <w:szCs w:val="24"/>
+          <w:u w:val="single"/>
+        </w:rPr>
+      </w:pPr>
+      <w:r>
+        <w:rPr>
+          <w:rFonts w:ascii="Times New Roman" w:hAnsi="Times New Roman" w:cs="Times New Roman"/>
+          <w:sz w:val="24"/>
+          <w:szCs w:val="24"/>
+          <w:u w:val="single"/>
+        </w:rPr>
+        <w:t>3.1.3 Puzzle Structure</w:t>
+      </w:r>
+    </w:p>
+    <w:p>
+      <w:pPr>
+        <w:rPr>
+          <w:rFonts w:ascii="Times New Roman" w:hAnsi="Times New Roman" w:cs="Times New Roman"/>
+          <w:sz w:val="24"/>
+          <w:szCs w:val="24"/>
+        </w:rPr>
+      </w:pPr>
+      <w:r>
+        <w:rPr>
+          <w:rFonts w:ascii="Times New Roman" w:hAnsi="Times New Roman" w:cs="Times New Roman"/>
+          <w:sz w:val="24"/>
+          <w:szCs w:val="24"/>
+        </w:rPr>
+        <w:tab/>
+        <w:t>Throughout the game, the only way to win is by completing puzzles. In the beginning, the answers to the puzzles will be quite simple and objects in the environment will point to the solution. As the player advances in the game, the puzzles will continually get more challenging. There will not always be a clear path to completion of the level and the player will need to utilize everything around him to solve the puzzles. There are many pieces that contribute to the puzzles in this game. There are levers, switches, buttons, shape changers, moving platforms, and of course the shape abilities.</w:t>
+      </w:r>
+    </w:p>
+    <w:p>
+      <w:pPr>
+        <w:jc w:val="center"/>
+        <w:rPr>
+          <w:rFonts w:ascii="Times New Roman" w:hAnsi="Times New Roman" w:cs="Times New Roman"/>
+          <w:sz w:val="24"/>
+          <w:szCs w:val="24"/>
+        </w:rPr>
+      </w:pPr>
+      <w:r>
+        <w:rPr>
+          <w:rFonts w:ascii="Times New Roman" w:hAnsi="Times New Roman" w:cs="Times New Roman"/>
+          <w:sz w:val="24"/>
+          <w:szCs w:val="24"/>
+          <w:u w:val="single"/>
+        </w:rPr>
+        <w:t>3.1.4 Objectives</w:t>
+      </w:r>
+    </w:p>
+    <w:p>
+      <w:pPr>
+        <w:rPr>
+          <w:rFonts w:ascii="Times New Roman" w:hAnsi="Times New Roman" w:cs="Times New Roman"/>
+          <w:sz w:val="24"/>
+          <w:szCs w:val="24"/>
+        </w:rPr>
+      </w:pPr>
+      <w:r>
+        <w:rPr>
+          <w:rFonts w:ascii="Times New Roman" w:hAnsi="Times New Roman" w:cs="Times New Roman"/>
+          <w:sz w:val="24"/>
+          <w:szCs w:val="24"/>
+        </w:rPr>
+        <w:tab/>
+      </w:r>
+      <w:r>
+        <w:rPr>
+          <w:rFonts w:ascii="Times New Roman" w:hAnsi="Times New Roman" w:cs="Times New Roman"/>
+          <w:sz w:val="24"/>
+          <w:szCs w:val="24"/>
+        </w:rPr>
+        <w:t xml:space="preserve">There are many different objectives in this game. The first is each individual level. Getting to the end of a level in this game is the simplest objective. In order to do that, the player </w:t>
+      </w:r>
+      <w:r>
+        <w:rPr>
+          <w:rFonts w:ascii="Times New Roman" w:hAnsi="Times New Roman" w:cs="Times New Roman"/>
+          <w:sz w:val="24"/>
+          <w:szCs w:val="24"/>
+        </w:rPr>
+        <w:t>must start at the beginning and get to the end by solving puzzles. Therefore, each individual puzzle is actually an objective also. Optional objectives within each level also include the collectable pages which may or may not require solving different puzzles. Aside from each level, finishing the game is the main objective. Players can either finish it fully by collecting all of the collectables and things like that or just finish the last level. 100% completion is not necessary.</w:t>
+      </w:r>
+    </w:p>
+    <w:p>
+      <w:pPr>
+        <w:jc w:val="center"/>
+        <w:rPr>
+          <w:rFonts w:ascii="Times New Roman" w:hAnsi="Times New Roman" w:cs="Times New Roman"/>
+          <w:sz w:val="24"/>
+          <w:szCs w:val="24"/>
+          <w:u w:val="single"/>
+        </w:rPr>
+      </w:pPr>
+    </w:p>
+    <w:p>
+      <w:pPr>
+        <w:jc w:val="center"/>
+        <w:rPr>
+          <w:rFonts w:ascii="Times New Roman" w:hAnsi="Times New Roman" w:cs="Times New Roman"/>
+          <w:sz w:val="24"/>
+          <w:szCs w:val="24"/>
+          <w:u w:val="single"/>
+        </w:rPr>
+      </w:pPr>
+    </w:p>
+    <w:p>
+      <w:pPr>
+        <w:jc w:val="center"/>
+        <w:rPr>
+          <w:rFonts w:ascii="Times New Roman" w:hAnsi="Times New Roman" w:cs="Times New Roman"/>
+          <w:sz w:val="24"/>
+          <w:szCs w:val="24"/>
+          <w:u w:val="single"/>
+        </w:rPr>
+      </w:pPr>
+    </w:p>
+    <w:p>
+      <w:pPr>
+        <w:jc w:val="center"/>
+        <w:rPr>
+          <w:rFonts w:ascii="Times New Roman" w:hAnsi="Times New Roman" w:cs="Times New Roman"/>
+          <w:sz w:val="24"/>
+          <w:szCs w:val="24"/>
+          <w:u w:val="single"/>
+        </w:rPr>
+      </w:pPr>
+    </w:p>
+    <w:p>
+      <w:pPr>
+        <w:jc w:val="center"/>
+        <w:rPr>
+          <w:rFonts w:ascii="Times New Roman" w:hAnsi="Times New Roman" w:cs="Times New Roman"/>
+          <w:sz w:val="24"/>
+          <w:szCs w:val="24"/>
+        </w:rPr>
+      </w:pPr>
+      <w:r>
+        <w:rPr>
+          <w:rFonts w:ascii="Times New Roman" w:hAnsi="Times New Roman" w:cs="Times New Roman"/>
+          <w:sz w:val="24"/>
+          <w:szCs w:val="24"/>
+          <w:u w:val="single"/>
+        </w:rPr>
+        <w:lastRenderedPageBreak/>
+        <w:t>3.1.5 Play Flow</w:t>
+      </w:r>
+    </w:p>
+    <w:p>
+      <w:pPr>
+        <w:rPr>
+          <w:rFonts w:ascii="Times New Roman" w:hAnsi="Times New Roman" w:cs="Times New Roman"/>
+          <w:sz w:val="24"/>
+          <w:szCs w:val="24"/>
+        </w:rPr>
+      </w:pPr>
+      <w:r>
+        <w:rPr>
+          <w:rFonts w:ascii="Times New Roman" w:hAnsi="Times New Roman" w:cs="Times New Roman"/>
+          <w:sz w:val="24"/>
+          <w:szCs w:val="24"/>
+        </w:rPr>
+        <w:tab/>
+        <w:t>To keep this game smooth, we will make sure each and every puzzle is thoroughly tested and bug free. Bugs include getting stuck somewhere, making the player backtrack a long distance and fru</w:t>
+      </w:r>
+      <w:r>
+        <w:rPr>
+          <w:rFonts w:ascii="Times New Roman" w:hAnsi="Times New Roman" w:cs="Times New Roman"/>
+          <w:sz w:val="24"/>
+          <w:szCs w:val="24"/>
+        </w:rPr>
+        <w:t>strating the player in any way (apart from making the puzzles hard). The game will run smoothly and have as quick of loading times as possible to keep the player intrigued in the game.</w:t>
+      </w:r>
+    </w:p>
+    <w:p>
+      <w:pPr>
+        <w:rPr>
+          <w:rFonts w:ascii="Times New Roman" w:hAnsi="Times New Roman" w:cs="Times New Roman"/>
+          <w:sz w:val="24"/>
+          <w:szCs w:val="24"/>
+        </w:rPr>
+      </w:pPr>
+    </w:p>
+    <w:p>
+      <w:pPr>
+        <w:rPr>
+          <w:rFonts w:ascii="Times New Roman" w:hAnsi="Times New Roman" w:cs="Times New Roman"/>
+          <w:sz w:val="24"/>
+          <w:szCs w:val="24"/>
+        </w:rPr>
+      </w:pPr>
+      <w:r>
+        <w:rPr>
+          <w:rFonts w:ascii="Times New Roman" w:hAnsi="Times New Roman" w:cs="Times New Roman"/>
+          <w:sz w:val="24"/>
+          <w:szCs w:val="24"/>
+          <w:u w:val="single"/>
+        </w:rPr>
+        <w:t>3.2 Mechanics</w:t>
+      </w:r>
+    </w:p>
+    <w:p>
+      <w:pPr>
+        <w:jc w:val="center"/>
+        <w:rPr>
+          <w:rFonts w:ascii="Times New Roman" w:hAnsi="Times New Roman" w:cs="Times New Roman"/>
+          <w:sz w:val="24"/>
+          <w:szCs w:val="24"/>
+          <w:u w:val="single"/>
+        </w:rPr>
+      </w:pPr>
+      <w:r>
+        <w:rPr>
+          <w:rFonts w:ascii="Times New Roman" w:hAnsi="Times New Roman" w:cs="Times New Roman"/>
+          <w:sz w:val="24"/>
+          <w:szCs w:val="24"/>
+          <w:u w:val="single"/>
+        </w:rPr>
+        <w:t>3.2.1 Physics</w:t>
+      </w:r>
+    </w:p>
+    <w:p>
+      <w:pPr>
+        <w:rPr>
+          <w:rFonts w:ascii="Times New Roman" w:hAnsi="Times New Roman" w:cs="Times New Roman"/>
+          <w:sz w:val="24"/>
+          <w:szCs w:val="24"/>
+        </w:rPr>
+      </w:pPr>
+      <w:r>
+        <w:rPr>
+          <w:rFonts w:ascii="Times New Roman" w:hAnsi="Times New Roman" w:cs="Times New Roman"/>
+          <w:sz w:val="24"/>
+          <w:szCs w:val="24"/>
+        </w:rPr>
+        <w:tab/>
+        <w:t>Due to the fact that this game is set on Earth, physics will remain the same. Gravity will be the same, the shapes will fall and gravity will affect all the game objects the same. If there is a crate that slides off of the edge of a platform, it will fall. The shapes will be able to jump and will fall to the ground; there will be no flying of shapes. The only shape that can slightly defy gravity is the triangle which can wall jump up and down tall walls under the circumstance they are close enough together.</w:t>
+      </w:r>
+    </w:p>
+    <w:p>
+      <w:pPr>
+        <w:jc w:val="center"/>
+        <w:rPr>
+          <w:rFonts w:ascii="Times New Roman" w:hAnsi="Times New Roman" w:cs="Times New Roman"/>
+          <w:sz w:val="24"/>
+          <w:szCs w:val="24"/>
+          <w:u w:val="single"/>
+        </w:rPr>
+      </w:pPr>
+      <w:r>
+        <w:rPr>
+          <w:rFonts w:ascii="Times New Roman" w:hAnsi="Times New Roman" w:cs="Times New Roman"/>
+          <w:sz w:val="24"/>
+          <w:szCs w:val="24"/>
+          <w:u w:val="single"/>
+        </w:rPr>
+        <w:t>3.2.2 Movement in the Game</w:t>
+      </w:r>
+    </w:p>
+    <w:p>
+      <w:pPr>
+        <w:rPr>
+          <w:rFonts w:ascii="Times New Roman" w:hAnsi="Times New Roman" w:cs="Times New Roman"/>
+          <w:sz w:val="24"/>
+          <w:szCs w:val="24"/>
+        </w:rPr>
+      </w:pPr>
+      <w:r>
+        <w:rPr>
+          <w:rFonts w:ascii="Times New Roman" w:hAnsi="Times New Roman" w:cs="Times New Roman"/>
+          <w:sz w:val="24"/>
+          <w:szCs w:val="24"/>
+        </w:rPr>
+        <w:tab/>
+      </w:r>
+      <w:r>
+        <w:rPr>
+          <w:rFonts w:ascii="Times New Roman" w:hAnsi="Times New Roman" w:cs="Times New Roman"/>
+          <w:sz w:val="24"/>
+          <w:szCs w:val="24"/>
+        </w:rPr>
+        <w:t>In this game, the four shapes each have a different movement speed. The rectangle is the slowest moving shape because of its size. Then the triangle is the second slowest. Then the circle, then the square. Each shape also has a different movement ability. The rectangle can tip over and fall, but can’t get back up without a shape changer. The square can teleport to special platforms in order to bypass walls and impassable objects. The triangle can wall jump up tall narrow walls, and the circle can switch dimensions/time to access areas that aren’t there right now.</w:t>
+      </w:r>
+    </w:p>
+    <w:p>
+      <w:pPr>
+        <w:jc w:val="center"/>
+        <w:rPr>
+          <w:rFonts w:ascii="Times New Roman" w:hAnsi="Times New Roman" w:cs="Times New Roman"/>
+          <w:sz w:val="24"/>
+          <w:szCs w:val="24"/>
+          <w:u w:val="single"/>
+        </w:rPr>
+      </w:pPr>
+      <w:r>
+        <w:rPr>
+          <w:rFonts w:ascii="Times New Roman" w:hAnsi="Times New Roman" w:cs="Times New Roman"/>
+          <w:sz w:val="24"/>
+          <w:szCs w:val="24"/>
+          <w:u w:val="single"/>
+        </w:rPr>
+        <w:t>3.2.3 Objects</w:t>
+      </w:r>
+    </w:p>
+    <w:p>
+      <w:pPr>
+        <w:rPr>
+          <w:rFonts w:ascii="Times New Roman" w:hAnsi="Times New Roman" w:cs="Times New Roman"/>
+          <w:sz w:val="24"/>
+          <w:szCs w:val="24"/>
+        </w:rPr>
+      </w:pPr>
+      <w:r>
+        <w:rPr>
+          <w:rFonts w:ascii="Times New Roman" w:hAnsi="Times New Roman" w:cs="Times New Roman"/>
+          <w:sz w:val="24"/>
+          <w:szCs w:val="24"/>
+        </w:rPr>
+        <w:tab/>
+      </w:r>
+      <w:r>
+        <w:rPr>
+          <w:rFonts w:ascii="Times New Roman" w:hAnsi="Times New Roman" w:cs="Times New Roman"/>
+          <w:sz w:val="24"/>
+          <w:szCs w:val="24"/>
+        </w:rPr>
+        <w:t>There are many moving objects in our game. Things like moving platforms may be moving at the start of the game/level or may need to be turned on by a lever or button. Same goes for doors and shape changers. There may be objects in the level that can be pushed. All the player must do is run into these objects to push them. The use of objects is a necessary component in many of the game’s puzzles.</w:t>
+      </w:r>
+    </w:p>
+    <w:p>
+      <w:pPr>
+        <w:jc w:val="center"/>
+        <w:rPr>
+          <w:rFonts w:ascii="Times New Roman" w:hAnsi="Times New Roman" w:cs="Times New Roman"/>
+          <w:sz w:val="24"/>
+          <w:szCs w:val="24"/>
+          <w:u w:val="single"/>
+        </w:rPr>
+      </w:pPr>
+      <w:r>
+        <w:rPr>
+          <w:rFonts w:ascii="Times New Roman" w:hAnsi="Times New Roman" w:cs="Times New Roman"/>
+          <w:sz w:val="24"/>
+          <w:szCs w:val="24"/>
+          <w:u w:val="single"/>
+        </w:rPr>
+        <w:t>3.2.4 Actions</w:t>
+      </w:r>
+    </w:p>
+    <w:p>
+      <w:pPr>
+        <w:rPr>
+          <w:rFonts w:ascii="Times New Roman" w:hAnsi="Times New Roman" w:cs="Times New Roman"/>
+          <w:sz w:val="24"/>
+          <w:szCs w:val="24"/>
+        </w:rPr>
+      </w:pPr>
+      <w:r>
+        <w:rPr>
+          <w:rFonts w:ascii="Times New Roman" w:hAnsi="Times New Roman" w:cs="Times New Roman"/>
+          <w:sz w:val="24"/>
+          <w:szCs w:val="24"/>
+        </w:rPr>
+        <w:tab/>
+        <w:t>In this game, there is no key you need to press to interact with levers, buttons and shape changers. Just running into them is enough to turn them on and use them. Levers and buttons will be used to turn moving platforms on and off, open and close doors and turn shape changers on and off. The knowledge and use of these types of objects are key in completing the game.</w:t>
+      </w:r>
+    </w:p>
+    <w:p>
+      <w:pPr>
+        <w:jc w:val="center"/>
+        <w:rPr>
+          <w:rFonts w:ascii="Times New Roman" w:hAnsi="Times New Roman" w:cs="Times New Roman"/>
+          <w:sz w:val="24"/>
+          <w:szCs w:val="24"/>
+          <w:u w:val="single"/>
+        </w:rPr>
+      </w:pPr>
+    </w:p>
+    <w:p>
+      <w:pPr>
+        <w:jc w:val="center"/>
+        <w:rPr>
+          <w:rFonts w:ascii="Times New Roman" w:hAnsi="Times New Roman" w:cs="Times New Roman"/>
+          <w:sz w:val="24"/>
+          <w:szCs w:val="24"/>
+          <w:u w:val="single"/>
+        </w:rPr>
+      </w:pPr>
+    </w:p>
+    <w:p>
+      <w:pPr>
+        <w:jc w:val="center"/>
+        <w:rPr>
+          <w:rFonts w:ascii="Times New Roman" w:hAnsi="Times New Roman" w:cs="Times New Roman"/>
+          <w:sz w:val="24"/>
+          <w:szCs w:val="24"/>
+          <w:u w:val="single"/>
+        </w:rPr>
+      </w:pPr>
+      <w:r>
+        <w:rPr>
+          <w:rFonts w:ascii="Times New Roman" w:hAnsi="Times New Roman" w:cs="Times New Roman"/>
+          <w:sz w:val="24"/>
+          <w:szCs w:val="24"/>
+          <w:u w:val="single"/>
+        </w:rPr>
+        <w:lastRenderedPageBreak/>
+        <w:t>3.2.5 Combat</w:t>
+      </w:r>
+    </w:p>
+    <w:p>
+      <w:pPr>
+        <w:rPr>
+          <w:rFonts w:ascii="Times New Roman" w:hAnsi="Times New Roman" w:cs="Times New Roman"/>
+          <w:sz w:val="24"/>
+          <w:szCs w:val="24"/>
+        </w:rPr>
+      </w:pPr>
+      <w:r>
+        <w:rPr>
+          <w:rFonts w:ascii="Times New Roman" w:hAnsi="Times New Roman" w:cs="Times New Roman"/>
+          <w:sz w:val="24"/>
+          <w:szCs w:val="24"/>
+        </w:rPr>
+        <w:tab/>
+        <w:t>Due to this being a puzzle game, combat isn’t a big part of it. The combat systems in this game are pretty subtle. There will be defense mechanisms that will either need to be avoided using line of sight stealth or shut off. If found, the player will be killed and must restart at the last checkpoint/saved game.</w:t>
+      </w:r>
+    </w:p>
+    <w:p>
+      <w:pPr>
+        <w:jc w:val="center"/>
+        <w:rPr>
+          <w:rFonts w:ascii="Times New Roman" w:hAnsi="Times New Roman" w:cs="Times New Roman"/>
+          <w:sz w:val="24"/>
+          <w:szCs w:val="24"/>
+          <w:u w:val="single"/>
+        </w:rPr>
+      </w:pPr>
+      <w:r>
+        <w:rPr>
+          <w:rFonts w:ascii="Times New Roman" w:hAnsi="Times New Roman" w:cs="Times New Roman"/>
+          <w:sz w:val="24"/>
+          <w:szCs w:val="24"/>
+          <w:u w:val="single"/>
+        </w:rPr>
+        <w:t>3.2.6 Economy</w:t>
+      </w:r>
+    </w:p>
+    <w:p>
+      <w:pPr>
+        <w:rPr>
+          <w:rFonts w:ascii="Times New Roman" w:hAnsi="Times New Roman" w:cs="Times New Roman"/>
+          <w:sz w:val="24"/>
+          <w:szCs w:val="24"/>
+        </w:rPr>
+      </w:pPr>
+      <w:r>
+        <w:rPr>
+          <w:rFonts w:ascii="Times New Roman" w:hAnsi="Times New Roman" w:cs="Times New Roman"/>
+          <w:sz w:val="24"/>
+          <w:szCs w:val="24"/>
+        </w:rPr>
+        <w:tab/>
       </w:r>
       <w:bookmarkStart w:id="0" w:name="_GoBack"/>
       <w:bookmarkEnd w:id="0"/>
-      <w:r>
-        <w:rPr>
-          <w:rFonts w:ascii="Times New Roman" w:hAnsi="Times New Roman" w:cs="Times New Roman"/>
-          <w:sz w:val="24"/>
-          <w:szCs w:val="24"/>
-        </w:rPr>
-        <w:t>on-frustrating gameplay, heavy tests will be put on each level to make sure the player can win in any given situation to eliminate the frustrating need to restart when stuck.</w:t>
-      </w:r>
-    </w:p>
-    <w:p>
-      <w:pPr>
-        <w:rPr>
-          <w:rFonts w:ascii="Times New Roman" w:hAnsi="Times New Roman" w:cs="Times New Roman"/>
-          <w:sz w:val="24"/>
-          <w:szCs w:val="24"/>
-        </w:rPr>
-      </w:pPr>
-    </w:p>
-    <w:p>
-      <w:pPr>
-        <w:jc w:val="center"/>
-        <w:rPr>
-          <w:rFonts w:ascii="Times New Roman" w:hAnsi="Times New Roman" w:cs="Times New Roman"/>
-          <w:sz w:val="24"/>
-          <w:szCs w:val="24"/>
-          <w:u w:val="single"/>
-        </w:rPr>
-      </w:pPr>
-      <w:r>
-        <w:rPr>
-          <w:rFonts w:ascii="Times New Roman" w:hAnsi="Times New Roman" w:cs="Times New Roman"/>
-          <w:sz w:val="24"/>
-          <w:szCs w:val="24"/>
-          <w:u w:val="single"/>
-        </w:rPr>
-        <w:t>2.5 Look and Feel:</w:t>
-      </w:r>
-    </w:p>
-    <w:p>
-      <w:pPr>
-        <w:ind w:firstLine="720"/>
-        <w:rPr>
-          <w:rFonts w:ascii="Times New Roman" w:hAnsi="Times New Roman" w:cs="Times New Roman"/>
-          <w:sz w:val="24"/>
-          <w:szCs w:val="24"/>
-        </w:rPr>
-      </w:pPr>
-      <w:r>
-        <w:rPr>
-          <w:rFonts w:ascii="Times New Roman" w:hAnsi="Times New Roman" w:cs="Times New Roman"/>
-          <w:sz w:val="24"/>
-          <w:szCs w:val="24"/>
-        </w:rPr>
-        <w:t xml:space="preserve">We want this game to feel smooth and fun. </w:t>
-      </w:r>
-      <w:r>
-        <w:rPr>
-          <w:rFonts w:ascii="Times New Roman" w:hAnsi="Times New Roman" w:cs="Times New Roman"/>
-          <w:sz w:val="24"/>
-          <w:szCs w:val="24"/>
-        </w:rPr>
-        <w:t>We plan to create fun, exciting and challenging gameplay that stretches the mind of our players. This game, although fun and cutting edge gameplay will be quite simple on the art side. Our visuals will be made up of pixel art because it is easy enough to do with mouse and it is our first game.</w:t>
-      </w:r>
-    </w:p>
-    <w:p>
-      <w:pPr>
-        <w:jc w:val="center"/>
-        <w:rPr>
-          <w:rFonts w:ascii="Times New Roman" w:hAnsi="Times New Roman" w:cs="Times New Roman"/>
-          <w:b/>
-          <w:sz w:val="48"/>
-          <w:szCs w:val="48"/>
-        </w:rPr>
-      </w:pPr>
-      <w:r>
-        <w:rPr>
-          <w:rFonts w:ascii="Times New Roman" w:hAnsi="Times New Roman" w:cs="Times New Roman"/>
-          <w:b/>
-          <w:sz w:val="48"/>
-          <w:szCs w:val="48"/>
-        </w:rPr>
-        <w:lastRenderedPageBreak/>
-        <w:t>3. Gameplay and Mechanics</w:t>
-      </w:r>
-    </w:p>
-    <w:p>
-      <w:pPr>
-        <w:rPr>
-          <w:rFonts w:ascii="Times New Roman" w:hAnsi="Times New Roman" w:cs="Times New Roman"/>
-          <w:b/>
-          <w:sz w:val="48"/>
-          <w:szCs w:val="48"/>
-        </w:rPr>
-      </w:pPr>
-    </w:p>
-    <w:p>
-      <w:pPr>
-        <w:rPr>
-          <w:rFonts w:ascii="Times New Roman" w:hAnsi="Times New Roman" w:cs="Times New Roman"/>
-          <w:sz w:val="24"/>
-          <w:szCs w:val="24"/>
-          <w:u w:val="single"/>
-        </w:rPr>
-      </w:pPr>
-      <w:r>
-        <w:rPr>
-          <w:rFonts w:ascii="Times New Roman" w:hAnsi="Times New Roman" w:cs="Times New Roman"/>
-          <w:sz w:val="24"/>
-          <w:szCs w:val="24"/>
-          <w:u w:val="single"/>
-        </w:rPr>
-        <w:t>3.1 Gameplay:</w:t>
-      </w:r>
-    </w:p>
-    <w:p>
-      <w:pPr>
-        <w:jc w:val="center"/>
-        <w:rPr>
-          <w:rFonts w:ascii="Times New Roman" w:hAnsi="Times New Roman" w:cs="Times New Roman"/>
-          <w:sz w:val="24"/>
-          <w:szCs w:val="24"/>
-          <w:u w:val="single"/>
-        </w:rPr>
-      </w:pPr>
-      <w:r>
-        <w:rPr>
-          <w:rFonts w:ascii="Times New Roman" w:hAnsi="Times New Roman" w:cs="Times New Roman"/>
-          <w:sz w:val="24"/>
-          <w:szCs w:val="24"/>
-          <w:u w:val="single"/>
-        </w:rPr>
-        <w:t>3.1.1 Game Progression</w:t>
-      </w:r>
-    </w:p>
-    <w:p>
-      <w:pPr>
-        <w:ind w:firstLine="720"/>
-        <w:rPr>
-          <w:rFonts w:ascii="Times New Roman" w:hAnsi="Times New Roman" w:cs="Times New Roman"/>
-          <w:sz w:val="24"/>
-          <w:szCs w:val="24"/>
-        </w:rPr>
-      </w:pPr>
-      <w:r>
-        <w:rPr>
-          <w:rFonts w:ascii="Times New Roman" w:hAnsi="Times New Roman" w:cs="Times New Roman"/>
-          <w:sz w:val="24"/>
-          <w:szCs w:val="24"/>
-        </w:rPr>
-        <w:t xml:space="preserve">Players will start out with a given shape in any given level. They will need to utilize the shape’s given abilities to maneuver through the level in order to change shape at a shape changer. Once at a shape changer, the player will turn into </w:t>
-      </w:r>
-      <w:r>
-        <w:rPr>
-          <w:rFonts w:ascii="Times New Roman" w:hAnsi="Times New Roman" w:cs="Times New Roman"/>
-          <w:sz w:val="24"/>
-          <w:szCs w:val="24"/>
-        </w:rPr>
-        <w:t>whatever shape is shown by the shape changer. Each shape has its own different abilities and the player will have to utilize them to solve puzzles in order to finish the levels and thus progress the game.</w:t>
-      </w:r>
-    </w:p>
-    <w:p>
-      <w:pPr>
-        <w:jc w:val="center"/>
-        <w:rPr>
-          <w:rFonts w:ascii="Times New Roman" w:hAnsi="Times New Roman" w:cs="Times New Roman"/>
-          <w:sz w:val="24"/>
-          <w:szCs w:val="24"/>
-          <w:u w:val="single"/>
-        </w:rPr>
-      </w:pPr>
-      <w:r>
-        <w:rPr>
-          <w:rFonts w:ascii="Times New Roman" w:hAnsi="Times New Roman" w:cs="Times New Roman"/>
-          <w:sz w:val="24"/>
-          <w:szCs w:val="24"/>
-          <w:u w:val="single"/>
-        </w:rPr>
-        <w:t>3.1.2 Mission/Challenge Structure</w:t>
-      </w:r>
-    </w:p>
-    <w:p>
-      <w:pPr>
-        <w:rPr>
-          <w:rFonts w:ascii="Times New Roman" w:hAnsi="Times New Roman" w:cs="Times New Roman"/>
-          <w:sz w:val="24"/>
-          <w:szCs w:val="24"/>
-        </w:rPr>
-      </w:pPr>
-      <w:r>
-        <w:rPr>
-          <w:rFonts w:ascii="Times New Roman" w:hAnsi="Times New Roman" w:cs="Times New Roman"/>
-          <w:sz w:val="24"/>
-          <w:szCs w:val="24"/>
-        </w:rPr>
-        <w:tab/>
-      </w:r>
-      <w:r>
-        <w:rPr>
-          <w:rFonts w:ascii="Times New Roman" w:hAnsi="Times New Roman" w:cs="Times New Roman"/>
-          <w:sz w:val="24"/>
-          <w:szCs w:val="24"/>
-        </w:rPr>
-        <w:t xml:space="preserve">In this game, there will be no side missions. The main game and collectables are all there is. The game can be played without finding collectables, however the collectables will enrich the story. </w:t>
-      </w:r>
-      <w:r>
-        <w:rPr>
-          <w:rFonts w:ascii="Times New Roman" w:hAnsi="Times New Roman" w:cs="Times New Roman"/>
-          <w:sz w:val="24"/>
-          <w:szCs w:val="24"/>
-        </w:rPr>
-        <w:t>The main collectable in the game is the journal pages. These pages will further the story by displaying the scientists’ journal pages.</w:t>
-      </w:r>
-    </w:p>
-    <w:p>
-      <w:pPr>
-        <w:jc w:val="center"/>
-        <w:rPr>
-          <w:rFonts w:ascii="Times New Roman" w:hAnsi="Times New Roman" w:cs="Times New Roman"/>
-          <w:sz w:val="24"/>
-          <w:szCs w:val="24"/>
-          <w:u w:val="single"/>
-        </w:rPr>
-      </w:pPr>
-      <w:r>
-        <w:rPr>
-          <w:rFonts w:ascii="Times New Roman" w:hAnsi="Times New Roman" w:cs="Times New Roman"/>
-          <w:sz w:val="24"/>
-          <w:szCs w:val="24"/>
-          <w:u w:val="single"/>
-        </w:rPr>
-        <w:t>3.1.3 Puzzle Structure</w:t>
-      </w:r>
-    </w:p>
-    <w:p>
-      <w:pPr>
-        <w:rPr>
-          <w:rFonts w:ascii="Times New Roman" w:hAnsi="Times New Roman" w:cs="Times New Roman"/>
-          <w:sz w:val="24"/>
-          <w:szCs w:val="24"/>
-        </w:rPr>
-      </w:pPr>
-      <w:r>
-        <w:rPr>
-          <w:rFonts w:ascii="Times New Roman" w:hAnsi="Times New Roman" w:cs="Times New Roman"/>
-          <w:sz w:val="24"/>
-          <w:szCs w:val="24"/>
-        </w:rPr>
-        <w:tab/>
-        <w:t>Throughout the game, the only way to win is by completing puzzles. In the beginning, the answers to the puzzles will be quite simple and objects in the environment will point to the solution. As the player advances in the game, the puzzles will continually get more challenging. There will not always be a clear path to completion of the level and the player will need to utilize everything around him to solve the puzzles. There are many pieces that contribute to the puzzles in this game. There are levers, switches, buttons, shape changers, moving platforms, and of course the shape abilities.</w:t>
-      </w:r>
-    </w:p>
-    <w:p>
-      <w:pPr>
-        <w:jc w:val="center"/>
-        <w:rPr>
-          <w:rFonts w:ascii="Times New Roman" w:hAnsi="Times New Roman" w:cs="Times New Roman"/>
-          <w:sz w:val="24"/>
-          <w:szCs w:val="24"/>
-        </w:rPr>
-      </w:pPr>
-      <w:r>
-        <w:rPr>
-          <w:rFonts w:ascii="Times New Roman" w:hAnsi="Times New Roman" w:cs="Times New Roman"/>
-          <w:sz w:val="24"/>
-          <w:szCs w:val="24"/>
-          <w:u w:val="single"/>
-        </w:rPr>
-        <w:t>3.1.4 Objectives</w:t>
-      </w:r>
-    </w:p>
-    <w:p>
-      <w:pPr>
-        <w:rPr>
-          <w:rFonts w:ascii="Times New Roman" w:hAnsi="Times New Roman" w:cs="Times New Roman"/>
-          <w:sz w:val="24"/>
-          <w:szCs w:val="24"/>
-        </w:rPr>
-      </w:pPr>
-      <w:r>
-        <w:rPr>
-          <w:rFonts w:ascii="Times New Roman" w:hAnsi="Times New Roman" w:cs="Times New Roman"/>
-          <w:sz w:val="24"/>
-          <w:szCs w:val="24"/>
-        </w:rPr>
-        <w:tab/>
-      </w:r>
     </w:p>
     <w:sectPr>
       <w:headerReference w:type="even" r:id="rId7"/>
@@ -1680,7 +2069,7 @@
 </file>
 
 <file path=customXml/itemProps1.xml><?xml version="1.0" encoding="utf-8"?>
-<ds:datastoreItem xmlns:ds="http://schemas.openxmlformats.org/officeDocument/2006/customXml" ds:itemID="{855A5D58-54D8-4AE7-BD4F-15C15E90B61C}">
+<ds:datastoreItem xmlns:ds="http://schemas.openxmlformats.org/officeDocument/2006/customXml" ds:itemID="{714590DA-EE25-42D7-A18C-7DF2C3E9EC19}">
   <ds:schemaRefs>
     <ds:schemaRef ds:uri="http://schemas.openxmlformats.org/officeDocument/2006/bibliography"/>
   </ds:schemaRefs>

</xml_diff>

<commit_message>
Added some more to the GDD
</commit_message>
<xml_diff>
--- a/Trapped Alive Take Two/Documents/Trapped Alive Game Design Document.docx
+++ b/Trapped Alive Take Two/Documents/Trapped Alive Game Design Document.docx
@@ -251,14 +251,16 @@
         <w:jc w:val="center"/>
         <w:rPr>
           <w:rFonts w:ascii="Times New Roman" w:hAnsi="Times New Roman" w:cs="Times New Roman"/>
-          <w:sz w:val="24"/>
-          <w:szCs w:val="24"/>
-          <w:u w:val="single"/>
-        </w:rPr>
-      </w:pPr>
-      <w:r>
-        <w:rPr>
-          <w:rFonts w:ascii="Times New Roman" w:hAnsi="Times New Roman" w:cs="Times New Roman"/>
+          <w:b/>
+          <w:sz w:val="24"/>
+          <w:szCs w:val="24"/>
+          <w:u w:val="single"/>
+        </w:rPr>
+      </w:pPr>
+      <w:r>
+        <w:rPr>
+          <w:rFonts w:ascii="Times New Roman" w:hAnsi="Times New Roman" w:cs="Times New Roman"/>
+          <w:b/>
           <w:sz w:val="24"/>
           <w:szCs w:val="24"/>
           <w:u w:val="single"/>
@@ -340,14 +342,16 @@
         <w:jc w:val="center"/>
         <w:rPr>
           <w:rFonts w:ascii="Times New Roman" w:hAnsi="Times New Roman" w:cs="Times New Roman"/>
-          <w:sz w:val="24"/>
-          <w:szCs w:val="24"/>
-          <w:u w:val="single"/>
-        </w:rPr>
-      </w:pPr>
-      <w:r>
-        <w:rPr>
-          <w:rFonts w:ascii="Times New Roman" w:hAnsi="Times New Roman" w:cs="Times New Roman"/>
+          <w:b/>
+          <w:sz w:val="24"/>
+          <w:szCs w:val="24"/>
+          <w:u w:val="single"/>
+        </w:rPr>
+      </w:pPr>
+      <w:r>
+        <w:rPr>
+          <w:rFonts w:ascii="Times New Roman" w:hAnsi="Times New Roman" w:cs="Times New Roman"/>
+          <w:b/>
           <w:sz w:val="24"/>
           <w:szCs w:val="24"/>
           <w:u w:val="single"/>
@@ -396,14 +400,16 @@
         <w:jc w:val="center"/>
         <w:rPr>
           <w:rFonts w:ascii="Times New Roman" w:hAnsi="Times New Roman" w:cs="Times New Roman"/>
-          <w:sz w:val="24"/>
-          <w:szCs w:val="24"/>
-          <w:u w:val="single"/>
-        </w:rPr>
-      </w:pPr>
-      <w:r>
-        <w:rPr>
-          <w:rFonts w:ascii="Times New Roman" w:hAnsi="Times New Roman" w:cs="Times New Roman"/>
+          <w:b/>
+          <w:sz w:val="24"/>
+          <w:szCs w:val="24"/>
+          <w:u w:val="single"/>
+        </w:rPr>
+      </w:pPr>
+      <w:r>
+        <w:rPr>
+          <w:rFonts w:ascii="Times New Roman" w:hAnsi="Times New Roman" w:cs="Times New Roman"/>
+          <w:b/>
           <w:sz w:val="24"/>
           <w:szCs w:val="24"/>
           <w:u w:val="single"/>
@@ -451,14 +457,16 @@
         <w:jc w:val="center"/>
         <w:rPr>
           <w:rFonts w:ascii="Times New Roman" w:hAnsi="Times New Roman" w:cs="Times New Roman"/>
-          <w:sz w:val="24"/>
-          <w:szCs w:val="24"/>
-          <w:u w:val="single"/>
-        </w:rPr>
-      </w:pPr>
-      <w:r>
-        <w:rPr>
-          <w:rFonts w:ascii="Times New Roman" w:hAnsi="Times New Roman" w:cs="Times New Roman"/>
+          <w:b/>
+          <w:sz w:val="24"/>
+          <w:szCs w:val="24"/>
+          <w:u w:val="single"/>
+        </w:rPr>
+      </w:pPr>
+      <w:r>
+        <w:rPr>
+          <w:rFonts w:ascii="Times New Roman" w:hAnsi="Times New Roman" w:cs="Times New Roman"/>
+          <w:b/>
           <w:sz w:val="24"/>
           <w:szCs w:val="24"/>
           <w:u w:val="single"/>
@@ -498,14 +506,16 @@
         <w:jc w:val="center"/>
         <w:rPr>
           <w:rFonts w:ascii="Times New Roman" w:hAnsi="Times New Roman" w:cs="Times New Roman"/>
-          <w:sz w:val="24"/>
-          <w:szCs w:val="24"/>
-          <w:u w:val="single"/>
-        </w:rPr>
-      </w:pPr>
-      <w:r>
-        <w:rPr>
-          <w:rFonts w:ascii="Times New Roman" w:hAnsi="Times New Roman" w:cs="Times New Roman"/>
+          <w:b/>
+          <w:sz w:val="24"/>
+          <w:szCs w:val="24"/>
+          <w:u w:val="single"/>
+        </w:rPr>
+      </w:pPr>
+      <w:r>
+        <w:rPr>
+          <w:rFonts w:ascii="Times New Roman" w:hAnsi="Times New Roman" w:cs="Times New Roman"/>
+          <w:b/>
           <w:sz w:val="24"/>
           <w:szCs w:val="24"/>
           <w:u w:val="single"/>
@@ -574,14 +584,16 @@
       <w:pPr>
         <w:rPr>
           <w:rFonts w:ascii="Times New Roman" w:hAnsi="Times New Roman" w:cs="Times New Roman"/>
-          <w:sz w:val="24"/>
-          <w:szCs w:val="24"/>
-          <w:u w:val="single"/>
-        </w:rPr>
-      </w:pPr>
-      <w:r>
-        <w:rPr>
-          <w:rFonts w:ascii="Times New Roman" w:hAnsi="Times New Roman" w:cs="Times New Roman"/>
+          <w:b/>
+          <w:sz w:val="24"/>
+          <w:szCs w:val="24"/>
+          <w:u w:val="single"/>
+        </w:rPr>
+      </w:pPr>
+      <w:r>
+        <w:rPr>
+          <w:rFonts w:ascii="Times New Roman" w:hAnsi="Times New Roman" w:cs="Times New Roman"/>
+          <w:b/>
           <w:sz w:val="24"/>
           <w:szCs w:val="24"/>
           <w:u w:val="single"/>
@@ -608,6 +620,17 @@
         </w:rPr>
         <w:t>3.1.1 Game Progression</w:t>
       </w:r>
+      <w:r>
+        <w:rPr>
+          <w:rFonts w:ascii="Times New Roman" w:hAnsi="Times New Roman" w:cs="Times New Roman"/>
+          <w:sz w:val="24"/>
+          <w:szCs w:val="24"/>
+          <w:u w:val="single"/>
+        </w:rPr>
+        <w:t>:</w:t>
+      </w:r>
+      <w:bookmarkStart w:id="0" w:name="_GoBack"/>
+      <w:bookmarkEnd w:id="0"/>
     </w:p>
     <w:p>
       <w:pPr>
@@ -654,6 +677,15 @@
         </w:rPr>
         <w:t>3.1.2 Mission/Challenge Structure</w:t>
       </w:r>
+      <w:r>
+        <w:rPr>
+          <w:rFonts w:ascii="Times New Roman" w:hAnsi="Times New Roman" w:cs="Times New Roman"/>
+          <w:sz w:val="24"/>
+          <w:szCs w:val="24"/>
+          <w:u w:val="single"/>
+        </w:rPr>
+        <w:t>:</w:t>
+      </w:r>
     </w:p>
     <w:p>
       <w:pPr>
@@ -706,6 +738,15 @@
           <w:u w:val="single"/>
         </w:rPr>
         <w:t>3.1.3 Puzzle Structure</w:t>
+      </w:r>
+      <w:r>
+        <w:rPr>
+          <w:rFonts w:ascii="Times New Roman" w:hAnsi="Times New Roman" w:cs="Times New Roman"/>
+          <w:sz w:val="24"/>
+          <w:szCs w:val="24"/>
+          <w:u w:val="single"/>
+        </w:rPr>
+        <w:t>:</w:t>
       </w:r>
     </w:p>
     <w:p>
@@ -744,6 +785,15 @@
         </w:rPr>
         <w:t>3.1.4 Objectives</w:t>
       </w:r>
+      <w:r>
+        <w:rPr>
+          <w:rFonts w:ascii="Times New Roman" w:hAnsi="Times New Roman" w:cs="Times New Roman"/>
+          <w:sz w:val="24"/>
+          <w:szCs w:val="24"/>
+          <w:u w:val="single"/>
+        </w:rPr>
+        <w:t>:</w:t>
+      </w:r>
     </w:p>
     <w:p>
       <w:pPr>
@@ -841,6 +891,15 @@
         <w:lastRenderedPageBreak/>
         <w:t>3.1.5 Play Flow</w:t>
       </w:r>
+      <w:r>
+        <w:rPr>
+          <w:rFonts w:ascii="Times New Roman" w:hAnsi="Times New Roman" w:cs="Times New Roman"/>
+          <w:sz w:val="24"/>
+          <w:szCs w:val="24"/>
+          <w:u w:val="single"/>
+        </w:rPr>
+        <w:t>:</w:t>
+      </w:r>
     </w:p>
     <w:p>
       <w:pPr>
@@ -881,19 +940,31 @@
       <w:pPr>
         <w:rPr>
           <w:rFonts w:ascii="Times New Roman" w:hAnsi="Times New Roman" w:cs="Times New Roman"/>
-          <w:sz w:val="24"/>
-          <w:szCs w:val="24"/>
-        </w:rPr>
-      </w:pPr>
-      <w:r>
-        <w:rPr>
-          <w:rFonts w:ascii="Times New Roman" w:hAnsi="Times New Roman" w:cs="Times New Roman"/>
+          <w:b/>
+          <w:sz w:val="24"/>
+          <w:szCs w:val="24"/>
+        </w:rPr>
+      </w:pPr>
+      <w:r>
+        <w:rPr>
+          <w:rFonts w:ascii="Times New Roman" w:hAnsi="Times New Roman" w:cs="Times New Roman"/>
+          <w:b/>
           <w:sz w:val="24"/>
           <w:szCs w:val="24"/>
           <w:u w:val="single"/>
         </w:rPr>
         <w:t>3.2 Mechanics</w:t>
       </w:r>
+      <w:r>
+        <w:rPr>
+          <w:rFonts w:ascii="Times New Roman" w:hAnsi="Times New Roman" w:cs="Times New Roman"/>
+          <w:b/>
+          <w:sz w:val="24"/>
+          <w:szCs w:val="24"/>
+          <w:u w:val="single"/>
+        </w:rPr>
+        <w:t>:</w:t>
+      </w:r>
     </w:p>
     <w:p>
       <w:pPr>
@@ -913,6 +984,15 @@
           <w:u w:val="single"/>
         </w:rPr>
         <w:t>3.2.1 Physics</w:t>
+      </w:r>
+      <w:r>
+        <w:rPr>
+          <w:rFonts w:ascii="Times New Roman" w:hAnsi="Times New Roman" w:cs="Times New Roman"/>
+          <w:sz w:val="24"/>
+          <w:szCs w:val="24"/>
+          <w:u w:val="single"/>
+        </w:rPr>
+        <w:t>:</w:t>
       </w:r>
     </w:p>
     <w:p>
@@ -952,6 +1032,15 @@
         </w:rPr>
         <w:t>3.2.2 Movement in the Game</w:t>
       </w:r>
+      <w:r>
+        <w:rPr>
+          <w:rFonts w:ascii="Times New Roman" w:hAnsi="Times New Roman" w:cs="Times New Roman"/>
+          <w:sz w:val="24"/>
+          <w:szCs w:val="24"/>
+          <w:u w:val="single"/>
+        </w:rPr>
+        <w:t>:</w:t>
+      </w:r>
     </w:p>
     <w:p>
       <w:pPr>
@@ -997,6 +1086,15 @@
         </w:rPr>
         <w:t>3.2.3 Objects</w:t>
       </w:r>
+      <w:r>
+        <w:rPr>
+          <w:rFonts w:ascii="Times New Roman" w:hAnsi="Times New Roman" w:cs="Times New Roman"/>
+          <w:sz w:val="24"/>
+          <w:szCs w:val="24"/>
+          <w:u w:val="single"/>
+        </w:rPr>
+        <w:t>:</w:t>
+      </w:r>
     </w:p>
     <w:p>
       <w:pPr>
@@ -1041,6 +1139,15 @@
           <w:u w:val="single"/>
         </w:rPr>
         <w:t>3.2.4 Actions</w:t>
+      </w:r>
+      <w:r>
+        <w:rPr>
+          <w:rFonts w:ascii="Times New Roman" w:hAnsi="Times New Roman" w:cs="Times New Roman"/>
+          <w:sz w:val="24"/>
+          <w:szCs w:val="24"/>
+          <w:u w:val="single"/>
+        </w:rPr>
+        <w:t>:</w:t>
       </w:r>
     </w:p>
     <w:p>
@@ -1103,6 +1210,15 @@
         <w:lastRenderedPageBreak/>
         <w:t>3.2.5 Combat</w:t>
       </w:r>
+      <w:r>
+        <w:rPr>
+          <w:rFonts w:ascii="Times New Roman" w:hAnsi="Times New Roman" w:cs="Times New Roman"/>
+          <w:sz w:val="24"/>
+          <w:szCs w:val="24"/>
+          <w:u w:val="single"/>
+        </w:rPr>
+        <w:t>:</w:t>
+      </w:r>
     </w:p>
     <w:p>
       <w:pPr>
@@ -1141,6 +1257,15 @@
         </w:rPr>
         <w:t>3.2.6 Economy</w:t>
       </w:r>
+      <w:r>
+        <w:rPr>
+          <w:rFonts w:ascii="Times New Roman" w:hAnsi="Times New Roman" w:cs="Times New Roman"/>
+          <w:sz w:val="24"/>
+          <w:szCs w:val="24"/>
+          <w:u w:val="single"/>
+        </w:rPr>
+        <w:t>:</w:t>
+      </w:r>
     </w:p>
     <w:p>
       <w:pPr>
@@ -1157,9 +1282,2627 @@
           <w:szCs w:val="24"/>
         </w:rPr>
         <w:tab/>
-      </w:r>
-      <w:bookmarkStart w:id="0" w:name="_GoBack"/>
-      <w:bookmarkEnd w:id="0"/>
+        <w:t xml:space="preserve">This game doesn’t really have an economy because there is nothing to buy or sell to add to the game. Adding an economy seems more like a hassle and bad game development than a benefit to this game. </w:t>
+      </w:r>
+      <w:r>
+        <w:rPr>
+          <w:rFonts w:ascii="Times New Roman" w:hAnsi="Times New Roman" w:cs="Times New Roman"/>
+          <w:sz w:val="24"/>
+          <w:szCs w:val="24"/>
+        </w:rPr>
+        <w:t xml:space="preserve">The only feature in this game that can kind of be thought of as part of the economy are the journal pages. These Easter Eggs are hidden around the game to supplement the story line and give the player vision into the lives of us, the creators. By picking up these pages, the player gains knowledge and spends more time playing the game. Another example is the record Easter </w:t>
+      </w:r>
+      <w:proofErr w:type="gramStart"/>
+      <w:r>
+        <w:rPr>
+          <w:rFonts w:ascii="Times New Roman" w:hAnsi="Times New Roman" w:cs="Times New Roman"/>
+          <w:sz w:val="24"/>
+          <w:szCs w:val="24"/>
+        </w:rPr>
+        <w:t>Egg</w:t>
+      </w:r>
+      <w:proofErr w:type="gramEnd"/>
+      <w:r>
+        <w:rPr>
+          <w:rFonts w:ascii="Times New Roman" w:hAnsi="Times New Roman" w:cs="Times New Roman"/>
+          <w:sz w:val="24"/>
+          <w:szCs w:val="24"/>
+        </w:rPr>
+        <w:t>. These hidden records can be found and spent to play different music while playing the game.</w:t>
+      </w:r>
+    </w:p>
+    <w:p>
+      <w:pPr>
+        <w:jc w:val="center"/>
+        <w:rPr>
+          <w:rFonts w:ascii="Times New Roman" w:hAnsi="Times New Roman" w:cs="Times New Roman"/>
+          <w:sz w:val="24"/>
+          <w:szCs w:val="24"/>
+          <w:u w:val="single"/>
+        </w:rPr>
+      </w:pPr>
+      <w:r>
+        <w:rPr>
+          <w:rFonts w:ascii="Times New Roman" w:hAnsi="Times New Roman" w:cs="Times New Roman"/>
+          <w:sz w:val="24"/>
+          <w:szCs w:val="24"/>
+          <w:u w:val="single"/>
+        </w:rPr>
+        <w:t>3.2.7 Screen Flow</w:t>
+      </w:r>
+      <w:r>
+        <w:rPr>
+          <w:rFonts w:ascii="Times New Roman" w:hAnsi="Times New Roman" w:cs="Times New Roman"/>
+          <w:sz w:val="24"/>
+          <w:szCs w:val="24"/>
+          <w:u w:val="single"/>
+        </w:rPr>
+        <w:t>:</w:t>
+      </w:r>
+    </w:p>
+    <w:p>
+      <w:pPr>
+        <w:jc w:val="center"/>
+        <w:rPr>
+          <w:rFonts w:ascii="Times New Roman" w:hAnsi="Times New Roman" w:cs="Times New Roman"/>
+          <w:sz w:val="24"/>
+          <w:szCs w:val="24"/>
+          <w:u w:val="single"/>
+        </w:rPr>
+      </w:pPr>
+    </w:p>
+    <w:p>
+      <w:pPr>
+        <w:jc w:val="center"/>
+        <w:rPr>
+          <w:rFonts w:ascii="Times New Roman" w:hAnsi="Times New Roman" w:cs="Times New Roman"/>
+          <w:sz w:val="24"/>
+          <w:szCs w:val="24"/>
+          <w:u w:val="single"/>
+        </w:rPr>
+      </w:pPr>
+      <w:r>
+        <w:rPr>
+          <w:rFonts w:ascii="Times New Roman" w:hAnsi="Times New Roman" w:cs="Times New Roman"/>
+          <w:noProof/>
+          <w:sz w:val="24"/>
+          <w:szCs w:val="24"/>
+          <w:u w:val="single"/>
+        </w:rPr>
+        <mc:AlternateContent>
+          <mc:Choice Requires="wps">
+            <w:drawing>
+              <wp:anchor distT="0" distB="0" distL="114300" distR="114300" simplePos="0" relativeHeight="251659264" behindDoc="1" locked="0" layoutInCell="1" allowOverlap="1">
+                <wp:simplePos x="0" y="0"/>
+                <wp:positionH relativeFrom="margin">
+                  <wp:posOffset>2274570</wp:posOffset>
+                </wp:positionH>
+                <wp:positionV relativeFrom="paragraph">
+                  <wp:posOffset>183515</wp:posOffset>
+                </wp:positionV>
+                <wp:extent cx="1089660" cy="342900"/>
+                <wp:effectExtent l="0" t="0" r="15240" b="19050"/>
+                <wp:wrapTight wrapText="bothSides">
+                  <wp:wrapPolygon edited="0">
+                    <wp:start x="0" y="0"/>
+                    <wp:lineTo x="0" y="21600"/>
+                    <wp:lineTo x="21524" y="21600"/>
+                    <wp:lineTo x="21524" y="0"/>
+                    <wp:lineTo x="0" y="0"/>
+                  </wp:wrapPolygon>
+                </wp:wrapTight>
+                <wp:docPr id="1" name="Rectangle 1"/>
+                <wp:cNvGraphicFramePr/>
+                <a:graphic xmlns:a="http://schemas.openxmlformats.org/drawingml/2006/main">
+                  <a:graphicData uri="http://schemas.microsoft.com/office/word/2010/wordprocessingShape">
+                    <wps:wsp>
+                      <wps:cNvSpPr/>
+                      <wps:spPr>
+                        <a:xfrm>
+                          <a:off x="0" y="0"/>
+                          <a:ext cx="1089660" cy="342900"/>
+                        </a:xfrm>
+                        <a:prstGeom prst="rect">
+                          <a:avLst/>
+                        </a:prstGeom>
+                      </wps:spPr>
+                      <wps:style>
+                        <a:lnRef idx="2">
+                          <a:schemeClr val="accent1">
+                            <a:shade val="50000"/>
+                          </a:schemeClr>
+                        </a:lnRef>
+                        <a:fillRef idx="1">
+                          <a:schemeClr val="accent1"/>
+                        </a:fillRef>
+                        <a:effectRef idx="0">
+                          <a:schemeClr val="accent1"/>
+                        </a:effectRef>
+                        <a:fontRef idx="minor">
+                          <a:schemeClr val="lt1"/>
+                        </a:fontRef>
+                      </wps:style>
+                      <wps:txbx>
+                        <w:txbxContent>
+                          <w:p>
+                            <w:pPr>
+                              <w:jc w:val="center"/>
+                            </w:pPr>
+                            <w:r>
+                              <w:t>MAIN MENU</w:t>
+                            </w:r>
+                          </w:p>
+                        </w:txbxContent>
+                      </wps:txbx>
+                      <wps:bodyPr rot="0" spcFirstLastPara="0" vertOverflow="overflow" horzOverflow="overflow" vert="horz" wrap="square" lIns="91440" tIns="45720" rIns="91440" bIns="45720" numCol="1" spcCol="0" rtlCol="0" fromWordArt="0" anchor="ctr" anchorCtr="0" forceAA="0" compatLnSpc="1">
+                        <a:prstTxWarp prst="textNoShape">
+                          <a:avLst/>
+                        </a:prstTxWarp>
+                        <a:noAutofit/>
+                      </wps:bodyPr>
+                    </wps:wsp>
+                  </a:graphicData>
+                </a:graphic>
+              </wp:anchor>
+            </w:drawing>
+          </mc:Choice>
+          <mc:Fallback>
+            <w:pict>
+              <v:rect id="Rectangle 1" o:spid="_x0000_s1026" style="position:absolute;left:0;text-align:left;margin-left:179.1pt;margin-top:14.45pt;width:85.8pt;height:27pt;z-index:-251657216;visibility:visible;mso-wrap-style:square;mso-wrap-distance-left:9pt;mso-wrap-distance-top:0;mso-wrap-distance-right:9pt;mso-wrap-distance-bottom:0;mso-position-horizontal:absolute;mso-position-horizontal-relative:margin;mso-position-vertical:absolute;mso-position-vertical-relative:text;v-text-anchor:middle" o:gfxdata="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" fillcolor="#5b9bd5 [3204]" strokecolor="#1f4d78 [1604]" strokeweight="1pt">
+                <v:textbox>
+                  <w:txbxContent>
+                    <w:p>
+                      <w:pPr>
+                        <w:jc w:val="center"/>
+                      </w:pPr>
+                      <w:r>
+                        <w:t>MAIN MENU</w:t>
+                      </w:r>
+                    </w:p>
+                  </w:txbxContent>
+                </v:textbox>
+                <w10:wrap type="tight" anchorx="margin"/>
+              </v:rect>
+            </w:pict>
+          </mc:Fallback>
+        </mc:AlternateContent>
+      </w:r>
+      <w:r>
+        <w:rPr>
+          <w:rFonts w:ascii="Times New Roman" w:hAnsi="Times New Roman" w:cs="Times New Roman"/>
+          <w:noProof/>
+          <w:sz w:val="24"/>
+          <w:szCs w:val="24"/>
+          <w:u w:val="single"/>
+        </w:rPr>
+        <mc:AlternateContent>
+          <mc:Choice Requires="wps">
+            <w:drawing>
+              <wp:anchor distT="0" distB="0" distL="114300" distR="114300" simplePos="0" relativeHeight="251660288" behindDoc="0" locked="0" layoutInCell="1" allowOverlap="1">
+                <wp:simplePos x="0" y="0"/>
+                <wp:positionH relativeFrom="column">
+                  <wp:posOffset>3375660</wp:posOffset>
+                </wp:positionH>
+                <wp:positionV relativeFrom="paragraph">
+                  <wp:posOffset>351155</wp:posOffset>
+                </wp:positionV>
+                <wp:extent cx="640080" cy="0"/>
+                <wp:effectExtent l="0" t="0" r="26670" b="19050"/>
+                <wp:wrapNone/>
+                <wp:docPr id="2" name="Straight Connector 2"/>
+                <wp:cNvGraphicFramePr/>
+                <a:graphic xmlns:a="http://schemas.openxmlformats.org/drawingml/2006/main">
+                  <a:graphicData uri="http://schemas.microsoft.com/office/word/2010/wordprocessingShape">
+                    <wps:wsp>
+                      <wps:cNvCnPr/>
+                      <wps:spPr>
+                        <a:xfrm>
+                          <a:off x="0" y="0"/>
+                          <a:ext cx="640080" cy="0"/>
+                        </a:xfrm>
+                        <a:prstGeom prst="line">
+                          <a:avLst/>
+                        </a:prstGeom>
+                      </wps:spPr>
+                      <wps:style>
+                        <a:lnRef idx="1">
+                          <a:schemeClr val="accent1"/>
+                        </a:lnRef>
+                        <a:fillRef idx="0">
+                          <a:schemeClr val="accent1"/>
+                        </a:fillRef>
+                        <a:effectRef idx="0">
+                          <a:schemeClr val="accent1"/>
+                        </a:effectRef>
+                        <a:fontRef idx="minor">
+                          <a:schemeClr val="tx1"/>
+                        </a:fontRef>
+                      </wps:style>
+                      <wps:bodyPr/>
+                    </wps:wsp>
+                  </a:graphicData>
+                </a:graphic>
+              </wp:anchor>
+            </w:drawing>
+          </mc:Choice>
+          <mc:Fallback>
+            <w:pict>
+              <v:line w14:anchorId="2E7E481B" id="Straight Connector 2" o:spid="_x0000_s1026" style="position:absolute;z-index:251660288;visibility:visible;mso-wrap-style:square;mso-wrap-distance-left:9pt;mso-wrap-distance-top:0;mso-wrap-distance-right:9pt;mso-wrap-distance-bottom:0;mso-position-horizontal:absolute;mso-position-horizontal-relative:text;mso-position-vertical:absolute;mso-position-vertical-relative:text" from="265.8pt,27.65pt" to="316.2pt,27.65pt" o:gfxdata="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" strokecolor="#5b9bd5 [3204]" strokeweight=".5pt">
+                <v:stroke joinstyle="miter"/>
+              </v:line>
+            </w:pict>
+          </mc:Fallback>
+        </mc:AlternateContent>
+      </w:r>
+      <w:r>
+        <w:rPr>
+          <w:rFonts w:ascii="Times New Roman" w:hAnsi="Times New Roman" w:cs="Times New Roman"/>
+          <w:noProof/>
+          <w:sz w:val="24"/>
+          <w:szCs w:val="24"/>
+          <w:u w:val="single"/>
+        </w:rPr>
+        <mc:AlternateContent>
+          <mc:Choice Requires="wps">
+            <w:drawing>
+              <wp:anchor distT="0" distB="0" distL="114300" distR="114300" simplePos="0" relativeHeight="251662336" behindDoc="1" locked="0" layoutInCell="1" allowOverlap="1" wp14:anchorId="1496C136" wp14:editId="767F016A">
+                <wp:simplePos x="0" y="0"/>
+                <wp:positionH relativeFrom="margin">
+                  <wp:posOffset>3992880</wp:posOffset>
+                </wp:positionH>
+                <wp:positionV relativeFrom="paragraph">
+                  <wp:posOffset>182245</wp:posOffset>
+                </wp:positionV>
+                <wp:extent cx="1089660" cy="342900"/>
+                <wp:effectExtent l="0" t="0" r="15240" b="19050"/>
+                <wp:wrapTight wrapText="bothSides">
+                  <wp:wrapPolygon edited="0">
+                    <wp:start x="0" y="0"/>
+                    <wp:lineTo x="0" y="21600"/>
+                    <wp:lineTo x="21524" y="21600"/>
+                    <wp:lineTo x="21524" y="0"/>
+                    <wp:lineTo x="0" y="0"/>
+                  </wp:wrapPolygon>
+                </wp:wrapTight>
+                <wp:docPr id="4" name="Rectangle 4"/>
+                <wp:cNvGraphicFramePr/>
+                <a:graphic xmlns:a="http://schemas.openxmlformats.org/drawingml/2006/main">
+                  <a:graphicData uri="http://schemas.microsoft.com/office/word/2010/wordprocessingShape">
+                    <wps:wsp>
+                      <wps:cNvSpPr/>
+                      <wps:spPr>
+                        <a:xfrm>
+                          <a:off x="0" y="0"/>
+                          <a:ext cx="1089660" cy="342900"/>
+                        </a:xfrm>
+                        <a:prstGeom prst="rect">
+                          <a:avLst/>
+                        </a:prstGeom>
+                      </wps:spPr>
+                      <wps:style>
+                        <a:lnRef idx="2">
+                          <a:schemeClr val="accent1">
+                            <a:shade val="50000"/>
+                          </a:schemeClr>
+                        </a:lnRef>
+                        <a:fillRef idx="1">
+                          <a:schemeClr val="accent1"/>
+                        </a:fillRef>
+                        <a:effectRef idx="0">
+                          <a:schemeClr val="accent1"/>
+                        </a:effectRef>
+                        <a:fontRef idx="minor">
+                          <a:schemeClr val="lt1"/>
+                        </a:fontRef>
+                      </wps:style>
+                      <wps:txbx>
+                        <w:txbxContent>
+                          <w:p>
+                            <w:pPr>
+                              <w:jc w:val="center"/>
+                            </w:pPr>
+                            <w:r>
+                              <w:t>SETTINGS</w:t>
+                            </w:r>
+                          </w:p>
+                        </w:txbxContent>
+                      </wps:txbx>
+                      <wps:bodyPr rot="0" spcFirstLastPara="0" vertOverflow="overflow" horzOverflow="overflow" vert="horz" wrap="square" lIns="91440" tIns="45720" rIns="91440" bIns="45720" numCol="1" spcCol="0" rtlCol="0" fromWordArt="0" anchor="ctr" anchorCtr="0" forceAA="0" compatLnSpc="1">
+                        <a:prstTxWarp prst="textNoShape">
+                          <a:avLst/>
+                        </a:prstTxWarp>
+                        <a:noAutofit/>
+                      </wps:bodyPr>
+                    </wps:wsp>
+                  </a:graphicData>
+                </a:graphic>
+              </wp:anchor>
+            </w:drawing>
+          </mc:Choice>
+          <mc:Fallback>
+            <w:pict>
+              <v:rect w14:anchorId="1496C136" id="Rectangle 4" o:spid="_x0000_s1027" style="position:absolute;left:0;text-align:left;margin-left:314.4pt;margin-top:14.35pt;width:85.8pt;height:27pt;z-index:-251654144;visibility:visible;mso-wrap-style:square;mso-wrap-distance-left:9pt;mso-wrap-distance-top:0;mso-wrap-distance-right:9pt;mso-wrap-distance-bottom:0;mso-position-horizontal:absolute;mso-position-horizontal-relative:margin;mso-position-vertical:absolute;mso-position-vertical-relative:text;v-text-anchor:middle" o:gfxdata="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" fillcolor="#5b9bd5 [3204]" strokecolor="#1f4d78 [1604]" strokeweight="1pt">
+                <v:textbox>
+                  <w:txbxContent>
+                    <w:p>
+                      <w:pPr>
+                        <w:jc w:val="center"/>
+                      </w:pPr>
+                      <w:r>
+                        <w:t>SETTINGS</w:t>
+                      </w:r>
+                    </w:p>
+                  </w:txbxContent>
+                </v:textbox>
+                <w10:wrap type="tight" anchorx="margin"/>
+              </v:rect>
+            </w:pict>
+          </mc:Fallback>
+        </mc:AlternateContent>
+      </w:r>
+      <w:r>
+        <w:rPr>
+          <w:rFonts w:ascii="Times New Roman" w:hAnsi="Times New Roman" w:cs="Times New Roman"/>
+          <w:noProof/>
+          <w:sz w:val="24"/>
+          <w:szCs w:val="24"/>
+          <w:u w:val="single"/>
+        </w:rPr>
+        <mc:AlternateContent>
+          <mc:Choice Requires="wps">
+            <w:drawing>
+              <wp:anchor distT="0" distB="0" distL="114300" distR="114300" simplePos="0" relativeHeight="251663360" behindDoc="0" locked="0" layoutInCell="1" allowOverlap="1">
+                <wp:simplePos x="0" y="0"/>
+                <wp:positionH relativeFrom="column">
+                  <wp:posOffset>1584960</wp:posOffset>
+                </wp:positionH>
+                <wp:positionV relativeFrom="paragraph">
+                  <wp:posOffset>335915</wp:posOffset>
+                </wp:positionV>
+                <wp:extent cx="701040" cy="0"/>
+                <wp:effectExtent l="0" t="0" r="22860" b="19050"/>
+                <wp:wrapNone/>
+                <wp:docPr id="5" name="Straight Connector 5"/>
+                <wp:cNvGraphicFramePr/>
+                <a:graphic xmlns:a="http://schemas.openxmlformats.org/drawingml/2006/main">
+                  <a:graphicData uri="http://schemas.microsoft.com/office/word/2010/wordprocessingShape">
+                    <wps:wsp>
+                      <wps:cNvCnPr/>
+                      <wps:spPr>
+                        <a:xfrm flipH="1">
+                          <a:off x="0" y="0"/>
+                          <a:ext cx="701040" cy="0"/>
+                        </a:xfrm>
+                        <a:prstGeom prst="line">
+                          <a:avLst/>
+                        </a:prstGeom>
+                      </wps:spPr>
+                      <wps:style>
+                        <a:lnRef idx="1">
+                          <a:schemeClr val="accent1"/>
+                        </a:lnRef>
+                        <a:fillRef idx="0">
+                          <a:schemeClr val="accent1"/>
+                        </a:fillRef>
+                        <a:effectRef idx="0">
+                          <a:schemeClr val="accent1"/>
+                        </a:effectRef>
+                        <a:fontRef idx="minor">
+                          <a:schemeClr val="tx1"/>
+                        </a:fontRef>
+                      </wps:style>
+                      <wps:bodyPr/>
+                    </wps:wsp>
+                  </a:graphicData>
+                </a:graphic>
+              </wp:anchor>
+            </w:drawing>
+          </mc:Choice>
+          <mc:Fallback>
+            <w:pict>
+              <v:line w14:anchorId="0A349EC6" id="Straight Connector 5" o:spid="_x0000_s1026" style="position:absolute;flip:x;z-index:251663360;visibility:visible;mso-wrap-style:square;mso-wrap-distance-left:9pt;mso-wrap-distance-top:0;mso-wrap-distance-right:9pt;mso-wrap-distance-bottom:0;mso-position-horizontal:absolute;mso-position-horizontal-relative:text;mso-position-vertical:absolute;mso-position-vertical-relative:text" from="124.8pt,26.45pt" to="180pt,26.45pt" o:gfxdata="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" strokecolor="#5b9bd5 [3204]" strokeweight=".5pt">
+                <v:stroke joinstyle="miter"/>
+              </v:line>
+            </w:pict>
+          </mc:Fallback>
+        </mc:AlternateContent>
+      </w:r>
+      <w:r>
+        <w:rPr>
+          <w:rFonts w:ascii="Times New Roman" w:hAnsi="Times New Roman" w:cs="Times New Roman"/>
+          <w:noProof/>
+          <w:sz w:val="24"/>
+          <w:szCs w:val="24"/>
+          <w:u w:val="single"/>
+        </w:rPr>
+        <mc:AlternateContent>
+          <mc:Choice Requires="wps">
+            <w:drawing>
+              <wp:anchor distT="0" distB="0" distL="114300" distR="114300" simplePos="0" relativeHeight="251665408" behindDoc="1" locked="0" layoutInCell="1" allowOverlap="1" wp14:anchorId="78BE3024" wp14:editId="3349BE47">
+                <wp:simplePos x="0" y="0"/>
+                <wp:positionH relativeFrom="margin">
+                  <wp:posOffset>708660</wp:posOffset>
+                </wp:positionH>
+                <wp:positionV relativeFrom="paragraph">
+                  <wp:posOffset>160655</wp:posOffset>
+                </wp:positionV>
+                <wp:extent cx="1089660" cy="342900"/>
+                <wp:effectExtent l="0" t="0" r="15240" b="19050"/>
+                <wp:wrapTight wrapText="bothSides">
+                  <wp:wrapPolygon edited="0">
+                    <wp:start x="0" y="0"/>
+                    <wp:lineTo x="0" y="21600"/>
+                    <wp:lineTo x="21524" y="21600"/>
+                    <wp:lineTo x="21524" y="0"/>
+                    <wp:lineTo x="0" y="0"/>
+                  </wp:wrapPolygon>
+                </wp:wrapTight>
+                <wp:docPr id="6" name="Rectangle 6"/>
+                <wp:cNvGraphicFramePr/>
+                <a:graphic xmlns:a="http://schemas.openxmlformats.org/drawingml/2006/main">
+                  <a:graphicData uri="http://schemas.microsoft.com/office/word/2010/wordprocessingShape">
+                    <wps:wsp>
+                      <wps:cNvSpPr/>
+                      <wps:spPr>
+                        <a:xfrm>
+                          <a:off x="0" y="0"/>
+                          <a:ext cx="1089660" cy="342900"/>
+                        </a:xfrm>
+                        <a:prstGeom prst="rect">
+                          <a:avLst/>
+                        </a:prstGeom>
+                      </wps:spPr>
+                      <wps:style>
+                        <a:lnRef idx="2">
+                          <a:schemeClr val="accent1">
+                            <a:shade val="50000"/>
+                          </a:schemeClr>
+                        </a:lnRef>
+                        <a:fillRef idx="1">
+                          <a:schemeClr val="accent1"/>
+                        </a:fillRef>
+                        <a:effectRef idx="0">
+                          <a:schemeClr val="accent1"/>
+                        </a:effectRef>
+                        <a:fontRef idx="minor">
+                          <a:schemeClr val="lt1"/>
+                        </a:fontRef>
+                      </wps:style>
+                      <wps:txbx>
+                        <w:txbxContent>
+                          <w:p>
+                            <w:pPr>
+                              <w:jc w:val="center"/>
+                            </w:pPr>
+                            <w:r>
+                              <w:t>LOAD</w:t>
+                            </w:r>
+                          </w:p>
+                        </w:txbxContent>
+                      </wps:txbx>
+                      <wps:bodyPr rot="0" spcFirstLastPara="0" vertOverflow="overflow" horzOverflow="overflow" vert="horz" wrap="square" lIns="91440" tIns="45720" rIns="91440" bIns="45720" numCol="1" spcCol="0" rtlCol="0" fromWordArt="0" anchor="ctr" anchorCtr="0" forceAA="0" compatLnSpc="1">
+                        <a:prstTxWarp prst="textNoShape">
+                          <a:avLst/>
+                        </a:prstTxWarp>
+                        <a:noAutofit/>
+                      </wps:bodyPr>
+                    </wps:wsp>
+                  </a:graphicData>
+                </a:graphic>
+              </wp:anchor>
+            </w:drawing>
+          </mc:Choice>
+          <mc:Fallback>
+            <w:pict>
+              <v:rect w14:anchorId="78BE3024" id="Rectangle 6" o:spid="_x0000_s1028" style="position:absolute;left:0;text-align:left;margin-left:55.8pt;margin-top:12.65pt;width:85.8pt;height:27pt;z-index:-251651072;visibility:visible;mso-wrap-style:square;mso-wrap-distance-left:9pt;mso-wrap-distance-top:0;mso-wrap-distance-right:9pt;mso-wrap-distance-bottom:0;mso-position-horizontal:absolute;mso-position-horizontal-relative:margin;mso-position-vertical:absolute;mso-position-vertical-relative:text;v-text-anchor:middle" o:gfxdata="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" fillcolor="#5b9bd5 [3204]" strokecolor="#1f4d78 [1604]" strokeweight="1pt">
+                <v:textbox>
+                  <w:txbxContent>
+                    <w:p>
+                      <w:pPr>
+                        <w:jc w:val="center"/>
+                      </w:pPr>
+                      <w:r>
+                        <w:t>LOAD</w:t>
+                      </w:r>
+                    </w:p>
+                  </w:txbxContent>
+                </v:textbox>
+                <w10:wrap type="tight" anchorx="margin"/>
+              </v:rect>
+            </w:pict>
+          </mc:Fallback>
+        </mc:AlternateContent>
+      </w:r>
+      <w:r>
+        <w:rPr>
+          <w:rFonts w:ascii="Times New Roman" w:hAnsi="Times New Roman" w:cs="Times New Roman"/>
+          <w:noProof/>
+          <w:sz w:val="24"/>
+          <w:szCs w:val="24"/>
+          <w:u w:val="single"/>
+        </w:rPr>
+        <mc:AlternateContent>
+          <mc:Choice Requires="wps">
+            <w:drawing>
+              <wp:anchor distT="0" distB="0" distL="114300" distR="114300" simplePos="0" relativeHeight="251668480" behindDoc="1" locked="0" layoutInCell="1" allowOverlap="1" wp14:anchorId="13DCD6AB" wp14:editId="1A240EB7">
+                <wp:simplePos x="0" y="0"/>
+                <wp:positionH relativeFrom="margin">
+                  <wp:posOffset>4000500</wp:posOffset>
+                </wp:positionH>
+                <wp:positionV relativeFrom="paragraph">
+                  <wp:posOffset>808355</wp:posOffset>
+                </wp:positionV>
+                <wp:extent cx="1089660" cy="342900"/>
+                <wp:effectExtent l="0" t="0" r="15240" b="19050"/>
+                <wp:wrapTight wrapText="bothSides">
+                  <wp:wrapPolygon edited="0">
+                    <wp:start x="0" y="0"/>
+                    <wp:lineTo x="0" y="21600"/>
+                    <wp:lineTo x="21524" y="21600"/>
+                    <wp:lineTo x="21524" y="0"/>
+                    <wp:lineTo x="0" y="0"/>
+                  </wp:wrapPolygon>
+                </wp:wrapTight>
+                <wp:docPr id="8" name="Rectangle 8"/>
+                <wp:cNvGraphicFramePr/>
+                <a:graphic xmlns:a="http://schemas.openxmlformats.org/drawingml/2006/main">
+                  <a:graphicData uri="http://schemas.microsoft.com/office/word/2010/wordprocessingShape">
+                    <wps:wsp>
+                      <wps:cNvSpPr/>
+                      <wps:spPr>
+                        <a:xfrm>
+                          <a:off x="0" y="0"/>
+                          <a:ext cx="1089660" cy="342900"/>
+                        </a:xfrm>
+                        <a:prstGeom prst="rect">
+                          <a:avLst/>
+                        </a:prstGeom>
+                      </wps:spPr>
+                      <wps:style>
+                        <a:lnRef idx="2">
+                          <a:schemeClr val="accent1">
+                            <a:shade val="50000"/>
+                          </a:schemeClr>
+                        </a:lnRef>
+                        <a:fillRef idx="1">
+                          <a:schemeClr val="accent1"/>
+                        </a:fillRef>
+                        <a:effectRef idx="0">
+                          <a:schemeClr val="accent1"/>
+                        </a:effectRef>
+                        <a:fontRef idx="minor">
+                          <a:schemeClr val="lt1"/>
+                        </a:fontRef>
+                      </wps:style>
+                      <wps:txbx>
+                        <w:txbxContent>
+                          <w:p>
+                            <w:pPr>
+                              <w:jc w:val="center"/>
+                            </w:pPr>
+                            <w:r>
+                              <w:t>VIDEO</w:t>
+                            </w:r>
+                          </w:p>
+                        </w:txbxContent>
+                      </wps:txbx>
+                      <wps:bodyPr rot="0" spcFirstLastPara="0" vertOverflow="overflow" horzOverflow="overflow" vert="horz" wrap="square" lIns="91440" tIns="45720" rIns="91440" bIns="45720" numCol="1" spcCol="0" rtlCol="0" fromWordArt="0" anchor="ctr" anchorCtr="0" forceAA="0" compatLnSpc="1">
+                        <a:prstTxWarp prst="textNoShape">
+                          <a:avLst/>
+                        </a:prstTxWarp>
+                        <a:noAutofit/>
+                      </wps:bodyPr>
+                    </wps:wsp>
+                  </a:graphicData>
+                </a:graphic>
+              </wp:anchor>
+            </w:drawing>
+          </mc:Choice>
+          <mc:Fallback>
+            <w:pict>
+              <v:rect w14:anchorId="13DCD6AB" id="Rectangle 8" o:spid="_x0000_s1029" style="position:absolute;left:0;text-align:left;margin-left:315pt;margin-top:63.65pt;width:85.8pt;height:27pt;z-index:-251648000;visibility:visible;mso-wrap-style:square;mso-wrap-distance-left:9pt;mso-wrap-distance-top:0;mso-wrap-distance-right:9pt;mso-wrap-distance-bottom:0;mso-position-horizontal:absolute;mso-position-horizontal-relative:margin;mso-position-vertical:absolute;mso-position-vertical-relative:text;v-text-anchor:middle" o:gfxdata="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" fillcolor="#5b9bd5 [3204]" strokecolor="#1f4d78 [1604]" strokeweight="1pt">
+                <v:textbox>
+                  <w:txbxContent>
+                    <w:p>
+                      <w:pPr>
+                        <w:jc w:val="center"/>
+                      </w:pPr>
+                      <w:r>
+                        <w:t>VIDEO</w:t>
+                      </w:r>
+                    </w:p>
+                  </w:txbxContent>
+                </v:textbox>
+                <w10:wrap type="tight" anchorx="margin"/>
+              </v:rect>
+            </w:pict>
+          </mc:Fallback>
+        </mc:AlternateContent>
+      </w:r>
+      <w:r>
+        <w:rPr>
+          <w:rFonts w:ascii="Times New Roman" w:hAnsi="Times New Roman" w:cs="Times New Roman"/>
+          <w:noProof/>
+          <w:sz w:val="24"/>
+          <w:szCs w:val="24"/>
+          <w:u w:val="single"/>
+        </w:rPr>
+        <mc:AlternateContent>
+          <mc:Choice Requires="wps">
+            <w:drawing>
+              <wp:anchor distT="0" distB="0" distL="114300" distR="114300" simplePos="0" relativeHeight="251669504" behindDoc="0" locked="0" layoutInCell="1" allowOverlap="1">
+                <wp:simplePos x="0" y="0"/>
+                <wp:positionH relativeFrom="column">
+                  <wp:posOffset>5082540</wp:posOffset>
+                </wp:positionH>
+                <wp:positionV relativeFrom="paragraph">
+                  <wp:posOffset>526415</wp:posOffset>
+                </wp:positionV>
+                <wp:extent cx="670560" cy="312420"/>
+                <wp:effectExtent l="0" t="0" r="34290" b="30480"/>
+                <wp:wrapNone/>
+                <wp:docPr id="9" name="Straight Connector 9"/>
+                <wp:cNvGraphicFramePr/>
+                <a:graphic xmlns:a="http://schemas.openxmlformats.org/drawingml/2006/main">
+                  <a:graphicData uri="http://schemas.microsoft.com/office/word/2010/wordprocessingShape">
+                    <wps:wsp>
+                      <wps:cNvCnPr/>
+                      <wps:spPr>
+                        <a:xfrm>
+                          <a:off x="0" y="0"/>
+                          <a:ext cx="670560" cy="312420"/>
+                        </a:xfrm>
+                        <a:prstGeom prst="line">
+                          <a:avLst/>
+                        </a:prstGeom>
+                      </wps:spPr>
+                      <wps:style>
+                        <a:lnRef idx="1">
+                          <a:schemeClr val="accent1"/>
+                        </a:lnRef>
+                        <a:fillRef idx="0">
+                          <a:schemeClr val="accent1"/>
+                        </a:fillRef>
+                        <a:effectRef idx="0">
+                          <a:schemeClr val="accent1"/>
+                        </a:effectRef>
+                        <a:fontRef idx="minor">
+                          <a:schemeClr val="tx1"/>
+                        </a:fontRef>
+                      </wps:style>
+                      <wps:bodyPr/>
+                    </wps:wsp>
+                  </a:graphicData>
+                </a:graphic>
+              </wp:anchor>
+            </w:drawing>
+          </mc:Choice>
+          <mc:Fallback>
+            <w:pict>
+              <v:line w14:anchorId="4A6EEDD5" id="Straight Connector 9" o:spid="_x0000_s1026" style="position:absolute;z-index:251669504;visibility:visible;mso-wrap-style:square;mso-wrap-distance-left:9pt;mso-wrap-distance-top:0;mso-wrap-distance-right:9pt;mso-wrap-distance-bottom:0;mso-position-horizontal:absolute;mso-position-horizontal-relative:text;mso-position-vertical:absolute;mso-position-vertical-relative:text" from="400.2pt,41.45pt" to="453pt,66.05pt" o:gfxdata="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" strokecolor="#5b9bd5 [3204]" strokeweight=".5pt">
+                <v:stroke joinstyle="miter"/>
+              </v:line>
+            </w:pict>
+          </mc:Fallback>
+        </mc:AlternateContent>
+      </w:r>
+      <w:r>
+        <w:rPr>
+          <w:rFonts w:ascii="Times New Roman" w:hAnsi="Times New Roman" w:cs="Times New Roman"/>
+          <w:noProof/>
+          <w:sz w:val="24"/>
+          <w:szCs w:val="24"/>
+          <w:u w:val="single"/>
+        </w:rPr>
+        <mc:AlternateContent>
+          <mc:Choice Requires="wps">
+            <w:drawing>
+              <wp:anchor distT="0" distB="0" distL="114300" distR="114300" simplePos="0" relativeHeight="251671552" behindDoc="1" locked="0" layoutInCell="1" allowOverlap="1" wp14:anchorId="6DE99778" wp14:editId="3564C2CB">
+                <wp:simplePos x="0" y="0"/>
+                <wp:positionH relativeFrom="margin">
+                  <wp:posOffset>5326380</wp:posOffset>
+                </wp:positionH>
+                <wp:positionV relativeFrom="paragraph">
+                  <wp:posOffset>823595</wp:posOffset>
+                </wp:positionV>
+                <wp:extent cx="1089660" cy="342900"/>
+                <wp:effectExtent l="0" t="0" r="15240" b="19050"/>
+                <wp:wrapTight wrapText="bothSides">
+                  <wp:wrapPolygon edited="0">
+                    <wp:start x="0" y="0"/>
+                    <wp:lineTo x="0" y="21600"/>
+                    <wp:lineTo x="21524" y="21600"/>
+                    <wp:lineTo x="21524" y="0"/>
+                    <wp:lineTo x="0" y="0"/>
+                  </wp:wrapPolygon>
+                </wp:wrapTight>
+                <wp:docPr id="10" name="Rectangle 10"/>
+                <wp:cNvGraphicFramePr/>
+                <a:graphic xmlns:a="http://schemas.openxmlformats.org/drawingml/2006/main">
+                  <a:graphicData uri="http://schemas.microsoft.com/office/word/2010/wordprocessingShape">
+                    <wps:wsp>
+                      <wps:cNvSpPr/>
+                      <wps:spPr>
+                        <a:xfrm>
+                          <a:off x="0" y="0"/>
+                          <a:ext cx="1089660" cy="342900"/>
+                        </a:xfrm>
+                        <a:prstGeom prst="rect">
+                          <a:avLst/>
+                        </a:prstGeom>
+                      </wps:spPr>
+                      <wps:style>
+                        <a:lnRef idx="2">
+                          <a:schemeClr val="accent1">
+                            <a:shade val="50000"/>
+                          </a:schemeClr>
+                        </a:lnRef>
+                        <a:fillRef idx="1">
+                          <a:schemeClr val="accent1"/>
+                        </a:fillRef>
+                        <a:effectRef idx="0">
+                          <a:schemeClr val="accent1"/>
+                        </a:effectRef>
+                        <a:fontRef idx="minor">
+                          <a:schemeClr val="lt1"/>
+                        </a:fontRef>
+                      </wps:style>
+                      <wps:txbx>
+                        <w:txbxContent>
+                          <w:p>
+                            <w:pPr>
+                              <w:jc w:val="center"/>
+                            </w:pPr>
+                            <w:r>
+                              <w:t>KEY</w:t>
+                            </w:r>
+                            <w:r>
+                              <w:t xml:space="preserve"> </w:t>
+                            </w:r>
+                            <w:r>
+                              <w:t>MAPPING</w:t>
+                            </w:r>
+                          </w:p>
+                        </w:txbxContent>
+                      </wps:txbx>
+                      <wps:bodyPr rot="0" spcFirstLastPara="0" vertOverflow="overflow" horzOverflow="overflow" vert="horz" wrap="square" lIns="91440" tIns="45720" rIns="91440" bIns="45720" numCol="1" spcCol="0" rtlCol="0" fromWordArt="0" anchor="ctr" anchorCtr="0" forceAA="0" compatLnSpc="1">
+                        <a:prstTxWarp prst="textNoShape">
+                          <a:avLst/>
+                        </a:prstTxWarp>
+                        <a:noAutofit/>
+                      </wps:bodyPr>
+                    </wps:wsp>
+                  </a:graphicData>
+                </a:graphic>
+              </wp:anchor>
+            </w:drawing>
+          </mc:Choice>
+          <mc:Fallback>
+            <w:pict>
+              <v:rect w14:anchorId="6DE99778" id="Rectangle 10" o:spid="_x0000_s1030" style="position:absolute;left:0;text-align:left;margin-left:419.4pt;margin-top:64.85pt;width:85.8pt;height:27pt;z-index:-251644928;visibility:visible;mso-wrap-style:square;mso-wrap-distance-left:9pt;mso-wrap-distance-top:0;mso-wrap-distance-right:9pt;mso-wrap-distance-bottom:0;mso-position-horizontal:absolute;mso-position-horizontal-relative:margin;mso-position-vertical:absolute;mso-position-vertical-relative:text;v-text-anchor:middle" o:gfxdata="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" fillcolor="#5b9bd5 [3204]" strokecolor="#1f4d78 [1604]" strokeweight="1pt">
+                <v:textbox>
+                  <w:txbxContent>
+                    <w:p>
+                      <w:pPr>
+                        <w:jc w:val="center"/>
+                      </w:pPr>
+                      <w:r>
+                        <w:t>KEY</w:t>
+                      </w:r>
+                      <w:r>
+                        <w:t xml:space="preserve"> </w:t>
+                      </w:r>
+                      <w:r>
+                        <w:t>MAPPING</w:t>
+                      </w:r>
+                    </w:p>
+                  </w:txbxContent>
+                </v:textbox>
+                <w10:wrap type="tight" anchorx="margin"/>
+              </v:rect>
+            </w:pict>
+          </mc:Fallback>
+        </mc:AlternateContent>
+      </w:r>
+      <w:r>
+        <w:rPr>
+          <w:rFonts w:ascii="Times New Roman" w:hAnsi="Times New Roman" w:cs="Times New Roman"/>
+          <w:noProof/>
+          <w:sz w:val="24"/>
+          <w:szCs w:val="24"/>
+          <w:u w:val="single"/>
+        </w:rPr>
+        <mc:AlternateContent>
+          <mc:Choice Requires="wps">
+            <w:drawing>
+              <wp:anchor distT="0" distB="0" distL="114300" distR="114300" simplePos="0" relativeHeight="251672576" behindDoc="0" locked="0" layoutInCell="1" allowOverlap="1">
+                <wp:simplePos x="0" y="0"/>
+                <wp:positionH relativeFrom="column">
+                  <wp:posOffset>2796540</wp:posOffset>
+                </wp:positionH>
+                <wp:positionV relativeFrom="paragraph">
+                  <wp:posOffset>518795</wp:posOffset>
+                </wp:positionV>
+                <wp:extent cx="0" cy="243840"/>
+                <wp:effectExtent l="0" t="0" r="19050" b="22860"/>
+                <wp:wrapNone/>
+                <wp:docPr id="11" name="Straight Connector 11"/>
+                <wp:cNvGraphicFramePr/>
+                <a:graphic xmlns:a="http://schemas.openxmlformats.org/drawingml/2006/main">
+                  <a:graphicData uri="http://schemas.microsoft.com/office/word/2010/wordprocessingShape">
+                    <wps:wsp>
+                      <wps:cNvCnPr/>
+                      <wps:spPr>
+                        <a:xfrm>
+                          <a:off x="0" y="0"/>
+                          <a:ext cx="0" cy="243840"/>
+                        </a:xfrm>
+                        <a:prstGeom prst="line">
+                          <a:avLst/>
+                        </a:prstGeom>
+                      </wps:spPr>
+                      <wps:style>
+                        <a:lnRef idx="1">
+                          <a:schemeClr val="accent1"/>
+                        </a:lnRef>
+                        <a:fillRef idx="0">
+                          <a:schemeClr val="accent1"/>
+                        </a:fillRef>
+                        <a:effectRef idx="0">
+                          <a:schemeClr val="accent1"/>
+                        </a:effectRef>
+                        <a:fontRef idx="minor">
+                          <a:schemeClr val="tx1"/>
+                        </a:fontRef>
+                      </wps:style>
+                      <wps:bodyPr/>
+                    </wps:wsp>
+                  </a:graphicData>
+                </a:graphic>
+              </wp:anchor>
+            </w:drawing>
+          </mc:Choice>
+          <mc:Fallback>
+            <w:pict>
+              <v:line w14:anchorId="31F04183" id="Straight Connector 11" o:spid="_x0000_s1026" style="position:absolute;z-index:251672576;visibility:visible;mso-wrap-style:square;mso-wrap-distance-left:9pt;mso-wrap-distance-top:0;mso-wrap-distance-right:9pt;mso-wrap-distance-bottom:0;mso-position-horizontal:absolute;mso-position-horizontal-relative:text;mso-position-vertical:absolute;mso-position-vertical-relative:text" from="220.2pt,40.85pt" to="220.2pt,60.05pt" o:gfxdata="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" strokecolor="#5b9bd5 [3204]" strokeweight=".5pt">
+                <v:stroke joinstyle="miter"/>
+              </v:line>
+            </w:pict>
+          </mc:Fallback>
+        </mc:AlternateContent>
+      </w:r>
+      <w:r>
+        <w:rPr>
+          <w:rFonts w:ascii="Times New Roman" w:hAnsi="Times New Roman" w:cs="Times New Roman"/>
+          <w:noProof/>
+          <w:sz w:val="24"/>
+          <w:szCs w:val="24"/>
+          <w:u w:val="single"/>
+        </w:rPr>
+        <mc:AlternateContent>
+          <mc:Choice Requires="wps">
+            <w:drawing>
+              <wp:anchor distT="0" distB="0" distL="114300" distR="114300" simplePos="0" relativeHeight="251674624" behindDoc="1" locked="0" layoutInCell="1" allowOverlap="1" wp14:anchorId="0F68633A" wp14:editId="32B364B0">
+                <wp:simplePos x="0" y="0"/>
+                <wp:positionH relativeFrom="margin">
+                  <wp:posOffset>2274570</wp:posOffset>
+                </wp:positionH>
+                <wp:positionV relativeFrom="paragraph">
+                  <wp:posOffset>716915</wp:posOffset>
+                </wp:positionV>
+                <wp:extent cx="1089660" cy="342900"/>
+                <wp:effectExtent l="0" t="0" r="15240" b="19050"/>
+                <wp:wrapTight wrapText="bothSides">
+                  <wp:wrapPolygon edited="0">
+                    <wp:start x="0" y="0"/>
+                    <wp:lineTo x="0" y="21600"/>
+                    <wp:lineTo x="21524" y="21600"/>
+                    <wp:lineTo x="21524" y="0"/>
+                    <wp:lineTo x="0" y="0"/>
+                  </wp:wrapPolygon>
+                </wp:wrapTight>
+                <wp:docPr id="12" name="Rectangle 12"/>
+                <wp:cNvGraphicFramePr/>
+                <a:graphic xmlns:a="http://schemas.openxmlformats.org/drawingml/2006/main">
+                  <a:graphicData uri="http://schemas.microsoft.com/office/word/2010/wordprocessingShape">
+                    <wps:wsp>
+                      <wps:cNvSpPr/>
+                      <wps:spPr>
+                        <a:xfrm>
+                          <a:off x="0" y="0"/>
+                          <a:ext cx="1089660" cy="342900"/>
+                        </a:xfrm>
+                        <a:prstGeom prst="rect">
+                          <a:avLst/>
+                        </a:prstGeom>
+                      </wps:spPr>
+                      <wps:style>
+                        <a:lnRef idx="2">
+                          <a:schemeClr val="accent1">
+                            <a:shade val="50000"/>
+                          </a:schemeClr>
+                        </a:lnRef>
+                        <a:fillRef idx="1">
+                          <a:schemeClr val="accent1"/>
+                        </a:fillRef>
+                        <a:effectRef idx="0">
+                          <a:schemeClr val="accent1"/>
+                        </a:effectRef>
+                        <a:fontRef idx="minor">
+                          <a:schemeClr val="lt1"/>
+                        </a:fontRef>
+                      </wps:style>
+                      <wps:txbx>
+                        <w:txbxContent>
+                          <w:p>
+                            <w:pPr>
+                              <w:jc w:val="center"/>
+                            </w:pPr>
+                            <w:r>
+                              <w:t>NEW GAME</w:t>
+                            </w:r>
+                          </w:p>
+                        </w:txbxContent>
+                      </wps:txbx>
+                      <wps:bodyPr rot="0" spcFirstLastPara="0" vertOverflow="overflow" horzOverflow="overflow" vert="horz" wrap="square" lIns="91440" tIns="45720" rIns="91440" bIns="45720" numCol="1" spcCol="0" rtlCol="0" fromWordArt="0" anchor="ctr" anchorCtr="0" forceAA="0" compatLnSpc="1">
+                        <a:prstTxWarp prst="textNoShape">
+                          <a:avLst/>
+                        </a:prstTxWarp>
+                        <a:noAutofit/>
+                      </wps:bodyPr>
+                    </wps:wsp>
+                  </a:graphicData>
+                </a:graphic>
+              </wp:anchor>
+            </w:drawing>
+          </mc:Choice>
+          <mc:Fallback>
+            <w:pict>
+              <v:rect w14:anchorId="0F68633A" id="Rectangle 12" o:spid="_x0000_s1031" style="position:absolute;left:0;text-align:left;margin-left:179.1pt;margin-top:56.45pt;width:85.8pt;height:27pt;z-index:-251641856;visibility:visible;mso-wrap-style:square;mso-wrap-distance-left:9pt;mso-wrap-distance-top:0;mso-wrap-distance-right:9pt;mso-wrap-distance-bottom:0;mso-position-horizontal:absolute;mso-position-horizontal-relative:margin;mso-position-vertical:absolute;mso-position-vertical-relative:text;v-text-anchor:middle" o:gfxdata="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" fillcolor="#5b9bd5 [3204]" strokecolor="#1f4d78 [1604]" strokeweight="1pt">
+                <v:textbox>
+                  <w:txbxContent>
+                    <w:p>
+                      <w:pPr>
+                        <w:jc w:val="center"/>
+                      </w:pPr>
+                      <w:r>
+                        <w:t>NEW GAME</w:t>
+                      </w:r>
+                    </w:p>
+                  </w:txbxContent>
+                </v:textbox>
+                <w10:wrap type="tight" anchorx="margin"/>
+              </v:rect>
+            </w:pict>
+          </mc:Fallback>
+        </mc:AlternateContent>
+      </w:r>
+      <w:r>
+        <w:rPr>
+          <w:rFonts w:ascii="Times New Roman" w:hAnsi="Times New Roman" w:cs="Times New Roman"/>
+          <w:noProof/>
+          <w:sz w:val="24"/>
+          <w:szCs w:val="24"/>
+          <w:u w:val="single"/>
+        </w:rPr>
+        <mc:AlternateContent>
+          <mc:Choice Requires="wps">
+            <w:drawing>
+              <wp:anchor distT="0" distB="0" distL="114300" distR="114300" simplePos="0" relativeHeight="251678720" behindDoc="1" locked="0" layoutInCell="1" allowOverlap="1" wp14:anchorId="21584BC3" wp14:editId="535F4C82">
+                <wp:simplePos x="0" y="0"/>
+                <wp:positionH relativeFrom="margin">
+                  <wp:posOffset>2274570</wp:posOffset>
+                </wp:positionH>
+                <wp:positionV relativeFrom="paragraph">
+                  <wp:posOffset>1509395</wp:posOffset>
+                </wp:positionV>
+                <wp:extent cx="1089660" cy="342900"/>
+                <wp:effectExtent l="0" t="0" r="15240" b="19050"/>
+                <wp:wrapTight wrapText="bothSides">
+                  <wp:wrapPolygon edited="0">
+                    <wp:start x="0" y="0"/>
+                    <wp:lineTo x="0" y="21600"/>
+                    <wp:lineTo x="21524" y="21600"/>
+                    <wp:lineTo x="21524" y="0"/>
+                    <wp:lineTo x="0" y="0"/>
+                  </wp:wrapPolygon>
+                </wp:wrapTight>
+                <wp:docPr id="15" name="Rectangle 15"/>
+                <wp:cNvGraphicFramePr/>
+                <a:graphic xmlns:a="http://schemas.openxmlformats.org/drawingml/2006/main">
+                  <a:graphicData uri="http://schemas.microsoft.com/office/word/2010/wordprocessingShape">
+                    <wps:wsp>
+                      <wps:cNvSpPr/>
+                      <wps:spPr>
+                        <a:xfrm>
+                          <a:off x="0" y="0"/>
+                          <a:ext cx="1089660" cy="342900"/>
+                        </a:xfrm>
+                        <a:prstGeom prst="rect">
+                          <a:avLst/>
+                        </a:prstGeom>
+                      </wps:spPr>
+                      <wps:style>
+                        <a:lnRef idx="2">
+                          <a:schemeClr val="accent1">
+                            <a:shade val="50000"/>
+                          </a:schemeClr>
+                        </a:lnRef>
+                        <a:fillRef idx="1">
+                          <a:schemeClr val="accent1"/>
+                        </a:fillRef>
+                        <a:effectRef idx="0">
+                          <a:schemeClr val="accent1"/>
+                        </a:effectRef>
+                        <a:fontRef idx="minor">
+                          <a:schemeClr val="lt1"/>
+                        </a:fontRef>
+                      </wps:style>
+                      <wps:txbx>
+                        <w:txbxContent>
+                          <w:p>
+                            <w:pPr>
+                              <w:jc w:val="center"/>
+                            </w:pPr>
+                            <w:r>
+                              <w:t>GAME</w:t>
+                            </w:r>
+                          </w:p>
+                        </w:txbxContent>
+                      </wps:txbx>
+                      <wps:bodyPr rot="0" spcFirstLastPara="0" vertOverflow="overflow" horzOverflow="overflow" vert="horz" wrap="square" lIns="91440" tIns="45720" rIns="91440" bIns="45720" numCol="1" spcCol="0" rtlCol="0" fromWordArt="0" anchor="ctr" anchorCtr="0" forceAA="0" compatLnSpc="1">
+                        <a:prstTxWarp prst="textNoShape">
+                          <a:avLst/>
+                        </a:prstTxWarp>
+                        <a:noAutofit/>
+                      </wps:bodyPr>
+                    </wps:wsp>
+                  </a:graphicData>
+                </a:graphic>
+              </wp:anchor>
+            </w:drawing>
+          </mc:Choice>
+          <mc:Fallback>
+            <w:pict>
+              <v:rect w14:anchorId="21584BC3" id="Rectangle 15" o:spid="_x0000_s1032" style="position:absolute;left:0;text-align:left;margin-left:179.1pt;margin-top:118.85pt;width:85.8pt;height:27pt;z-index:-251637760;visibility:visible;mso-wrap-style:square;mso-wrap-distance-left:9pt;mso-wrap-distance-top:0;mso-wrap-distance-right:9pt;mso-wrap-distance-bottom:0;mso-position-horizontal:absolute;mso-position-horizontal-relative:margin;mso-position-vertical:absolute;mso-position-vertical-relative:text;v-text-anchor:middle" o:gfxdata="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" fillcolor="#5b9bd5 [3204]" strokecolor="#1f4d78 [1604]" strokeweight="1pt">
+                <v:textbox>
+                  <w:txbxContent>
+                    <w:p>
+                      <w:pPr>
+                        <w:jc w:val="center"/>
+                      </w:pPr>
+                      <w:r>
+                        <w:t>GAME</w:t>
+                      </w:r>
+                    </w:p>
+                  </w:txbxContent>
+                </v:textbox>
+                <w10:wrap type="tight" anchorx="margin"/>
+              </v:rect>
+            </w:pict>
+          </mc:Fallback>
+        </mc:AlternateContent>
+      </w:r>
+      <w:r>
+        <w:rPr>
+          <w:rFonts w:ascii="Times New Roman" w:hAnsi="Times New Roman" w:cs="Times New Roman"/>
+          <w:noProof/>
+          <w:sz w:val="24"/>
+          <w:szCs w:val="24"/>
+          <w:u w:val="single"/>
+        </w:rPr>
+        <mc:AlternateContent>
+          <mc:Choice Requires="wps">
+            <w:drawing>
+              <wp:anchor distT="0" distB="0" distL="114300" distR="114300" simplePos="0" relativeHeight="251679744" behindDoc="0" locked="0" layoutInCell="1" allowOverlap="1">
+                <wp:simplePos x="0" y="0"/>
+                <wp:positionH relativeFrom="column">
+                  <wp:posOffset>3368040</wp:posOffset>
+                </wp:positionH>
+                <wp:positionV relativeFrom="paragraph">
+                  <wp:posOffset>1677035</wp:posOffset>
+                </wp:positionV>
+                <wp:extent cx="419100" cy="0"/>
+                <wp:effectExtent l="0" t="0" r="19050" b="19050"/>
+                <wp:wrapNone/>
+                <wp:docPr id="16" name="Straight Connector 16"/>
+                <wp:cNvGraphicFramePr/>
+                <a:graphic xmlns:a="http://schemas.openxmlformats.org/drawingml/2006/main">
+                  <a:graphicData uri="http://schemas.microsoft.com/office/word/2010/wordprocessingShape">
+                    <wps:wsp>
+                      <wps:cNvCnPr/>
+                      <wps:spPr>
+                        <a:xfrm>
+                          <a:off x="0" y="0"/>
+                          <a:ext cx="419100" cy="0"/>
+                        </a:xfrm>
+                        <a:prstGeom prst="line">
+                          <a:avLst/>
+                        </a:prstGeom>
+                      </wps:spPr>
+                      <wps:style>
+                        <a:lnRef idx="1">
+                          <a:schemeClr val="accent1"/>
+                        </a:lnRef>
+                        <a:fillRef idx="0">
+                          <a:schemeClr val="accent1"/>
+                        </a:fillRef>
+                        <a:effectRef idx="0">
+                          <a:schemeClr val="accent1"/>
+                        </a:effectRef>
+                        <a:fontRef idx="minor">
+                          <a:schemeClr val="tx1"/>
+                        </a:fontRef>
+                      </wps:style>
+                      <wps:bodyPr/>
+                    </wps:wsp>
+                  </a:graphicData>
+                </a:graphic>
+              </wp:anchor>
+            </w:drawing>
+          </mc:Choice>
+          <mc:Fallback>
+            <w:pict>
+              <v:line w14:anchorId="398D131A" id="Straight Connector 16" o:spid="_x0000_s1026" style="position:absolute;z-index:251679744;visibility:visible;mso-wrap-style:square;mso-wrap-distance-left:9pt;mso-wrap-distance-top:0;mso-wrap-distance-right:9pt;mso-wrap-distance-bottom:0;mso-position-horizontal:absolute;mso-position-horizontal-relative:text;mso-position-vertical:absolute;mso-position-vertical-relative:text" from="265.2pt,132.05pt" to="298.2pt,132.05pt" o:gfxdata="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" strokecolor="#5b9bd5 [3204]" strokeweight=".5pt">
+                <v:stroke joinstyle="miter"/>
+              </v:line>
+            </w:pict>
+          </mc:Fallback>
+        </mc:AlternateContent>
+      </w:r>
+      <w:r>
+        <w:rPr>
+          <w:rFonts w:ascii="Times New Roman" w:hAnsi="Times New Roman" w:cs="Times New Roman"/>
+          <w:noProof/>
+          <w:sz w:val="24"/>
+          <w:szCs w:val="24"/>
+          <w:u w:val="single"/>
+        </w:rPr>
+        <mc:AlternateContent>
+          <mc:Choice Requires="wps">
+            <w:drawing>
+              <wp:anchor distT="0" distB="0" distL="114300" distR="114300" simplePos="0" relativeHeight="251681792" behindDoc="1" locked="0" layoutInCell="1" allowOverlap="1" wp14:anchorId="2D4D9795" wp14:editId="14BCF6FD">
+                <wp:simplePos x="0" y="0"/>
+                <wp:positionH relativeFrom="margin">
+                  <wp:posOffset>3703320</wp:posOffset>
+                </wp:positionH>
+                <wp:positionV relativeFrom="paragraph">
+                  <wp:posOffset>1501775</wp:posOffset>
+                </wp:positionV>
+                <wp:extent cx="1089660" cy="342900"/>
+                <wp:effectExtent l="0" t="0" r="15240" b="19050"/>
+                <wp:wrapTight wrapText="bothSides">
+                  <wp:wrapPolygon edited="0">
+                    <wp:start x="0" y="0"/>
+                    <wp:lineTo x="0" y="21600"/>
+                    <wp:lineTo x="21524" y="21600"/>
+                    <wp:lineTo x="21524" y="0"/>
+                    <wp:lineTo x="0" y="0"/>
+                  </wp:wrapPolygon>
+                </wp:wrapTight>
+                <wp:docPr id="17" name="Rectangle 17"/>
+                <wp:cNvGraphicFramePr/>
+                <a:graphic xmlns:a="http://schemas.openxmlformats.org/drawingml/2006/main">
+                  <a:graphicData uri="http://schemas.microsoft.com/office/word/2010/wordprocessingShape">
+                    <wps:wsp>
+                      <wps:cNvSpPr/>
+                      <wps:spPr>
+                        <a:xfrm>
+                          <a:off x="0" y="0"/>
+                          <a:ext cx="1089660" cy="342900"/>
+                        </a:xfrm>
+                        <a:prstGeom prst="rect">
+                          <a:avLst/>
+                        </a:prstGeom>
+                      </wps:spPr>
+                      <wps:style>
+                        <a:lnRef idx="2">
+                          <a:schemeClr val="accent1">
+                            <a:shade val="50000"/>
+                          </a:schemeClr>
+                        </a:lnRef>
+                        <a:fillRef idx="1">
+                          <a:schemeClr val="accent1"/>
+                        </a:fillRef>
+                        <a:effectRef idx="0">
+                          <a:schemeClr val="accent1"/>
+                        </a:effectRef>
+                        <a:fontRef idx="minor">
+                          <a:schemeClr val="lt1"/>
+                        </a:fontRef>
+                      </wps:style>
+                      <wps:txbx>
+                        <w:txbxContent>
+                          <w:p>
+                            <w:pPr>
+                              <w:jc w:val="center"/>
+                            </w:pPr>
+                            <w:r>
+                              <w:t>PAUSE MENU</w:t>
+                            </w:r>
+                          </w:p>
+                        </w:txbxContent>
+                      </wps:txbx>
+                      <wps:bodyPr rot="0" spcFirstLastPara="0" vertOverflow="overflow" horzOverflow="overflow" vert="horz" wrap="square" lIns="91440" tIns="45720" rIns="91440" bIns="45720" numCol="1" spcCol="0" rtlCol="0" fromWordArt="0" anchor="ctr" anchorCtr="0" forceAA="0" compatLnSpc="1">
+                        <a:prstTxWarp prst="textNoShape">
+                          <a:avLst/>
+                        </a:prstTxWarp>
+                        <a:noAutofit/>
+                      </wps:bodyPr>
+                    </wps:wsp>
+                  </a:graphicData>
+                </a:graphic>
+              </wp:anchor>
+            </w:drawing>
+          </mc:Choice>
+          <mc:Fallback>
+            <w:pict>
+              <v:rect w14:anchorId="2D4D9795" id="Rectangle 17" o:spid="_x0000_s1033" style="position:absolute;left:0;text-align:left;margin-left:291.6pt;margin-top:118.25pt;width:85.8pt;height:27pt;z-index:-251634688;visibility:visible;mso-wrap-style:square;mso-wrap-distance-left:9pt;mso-wrap-distance-top:0;mso-wrap-distance-right:9pt;mso-wrap-distance-bottom:0;mso-position-horizontal:absolute;mso-position-horizontal-relative:margin;mso-position-vertical:absolute;mso-position-vertical-relative:text;v-text-anchor:middle" o:gfxdata="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" fillcolor="#5b9bd5 [3204]" strokecolor="#1f4d78 [1604]" strokeweight="1pt">
+                <v:textbox>
+                  <w:txbxContent>
+                    <w:p>
+                      <w:pPr>
+                        <w:jc w:val="center"/>
+                      </w:pPr>
+                      <w:r>
+                        <w:t>PAUSE MENU</w:t>
+                      </w:r>
+                    </w:p>
+                  </w:txbxContent>
+                </v:textbox>
+                <w10:wrap type="tight" anchorx="margin"/>
+              </v:rect>
+            </w:pict>
+          </mc:Fallback>
+        </mc:AlternateContent>
+      </w:r>
+      <w:r>
+        <w:rPr>
+          <w:rFonts w:ascii="Times New Roman" w:hAnsi="Times New Roman" w:cs="Times New Roman"/>
+          <w:noProof/>
+          <w:sz w:val="24"/>
+          <w:szCs w:val="24"/>
+          <w:u w:val="single"/>
+        </w:rPr>
+        <mc:AlternateContent>
+          <mc:Choice Requires="wps">
+            <w:drawing>
+              <wp:anchor distT="0" distB="0" distL="114300" distR="114300" simplePos="0" relativeHeight="251682816" behindDoc="0" locked="0" layoutInCell="1" allowOverlap="1">
+                <wp:simplePos x="0" y="0"/>
+                <wp:positionH relativeFrom="column">
+                  <wp:posOffset>3337560</wp:posOffset>
+                </wp:positionH>
+                <wp:positionV relativeFrom="paragraph">
+                  <wp:posOffset>503555</wp:posOffset>
+                </wp:positionV>
+                <wp:extent cx="487680" cy="982980"/>
+                <wp:effectExtent l="38100" t="38100" r="26670" b="26670"/>
+                <wp:wrapNone/>
+                <wp:docPr id="19" name="Straight Arrow Connector 19"/>
+                <wp:cNvGraphicFramePr/>
+                <a:graphic xmlns:a="http://schemas.openxmlformats.org/drawingml/2006/main">
+                  <a:graphicData uri="http://schemas.microsoft.com/office/word/2010/wordprocessingShape">
+                    <wps:wsp>
+                      <wps:cNvCnPr/>
+                      <wps:spPr>
+                        <a:xfrm flipH="1" flipV="1">
+                          <a:off x="0" y="0"/>
+                          <a:ext cx="487680" cy="982980"/>
+                        </a:xfrm>
+                        <a:prstGeom prst="straightConnector1">
+                          <a:avLst/>
+                        </a:prstGeom>
+                        <a:ln>
+                          <a:tailEnd type="triangle"/>
+                        </a:ln>
+                      </wps:spPr>
+                      <wps:style>
+                        <a:lnRef idx="1">
+                          <a:schemeClr val="accent1"/>
+                        </a:lnRef>
+                        <a:fillRef idx="0">
+                          <a:schemeClr val="accent1"/>
+                        </a:fillRef>
+                        <a:effectRef idx="0">
+                          <a:schemeClr val="accent1"/>
+                        </a:effectRef>
+                        <a:fontRef idx="minor">
+                          <a:schemeClr val="tx1"/>
+                        </a:fontRef>
+                      </wps:style>
+                      <wps:bodyPr/>
+                    </wps:wsp>
+                  </a:graphicData>
+                </a:graphic>
+                <wp14:sizeRelH relativeFrom="margin">
+                  <wp14:pctWidth>0</wp14:pctWidth>
+                </wp14:sizeRelH>
+                <wp14:sizeRelV relativeFrom="margin">
+                  <wp14:pctHeight>0</wp14:pctHeight>
+                </wp14:sizeRelV>
+              </wp:anchor>
+            </w:drawing>
+          </mc:Choice>
+          <mc:Fallback>
+            <w:pict>
+              <v:shapetype w14:anchorId="5DB6D032" id="_x0000_t32" coordsize="21600,21600" o:spt="32" o:oned="t" path="m,l21600,21600e" filled="f">
+                <v:path arrowok="t" fillok="f" o:connecttype="none"/>
+                <o:lock v:ext="edit" shapetype="t"/>
+              </v:shapetype>
+              <v:shape id="Straight Arrow Connector 19" o:spid="_x0000_s1026" type="#_x0000_t32" style="position:absolute;margin-left:262.8pt;margin-top:39.65pt;width:38.4pt;height:77.4pt;flip:x y;z-index:251682816;visibility:visible;mso-wrap-style:square;mso-width-percent:0;mso-height-percent:0;mso-wrap-distance-left:9pt;mso-wrap-distance-top:0;mso-wrap-distance-right:9pt;mso-wrap-distance-bottom:0;mso-position-horizontal:absolute;mso-position-horizontal-relative:text;mso-position-vertical:absolute;mso-position-vertical-relative:text;mso-width-percent:0;mso-height-percent:0;mso-width-relative:margin;mso-height-relative:margin" o:gfxdata="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" strokecolor="#5b9bd5 [3204]" strokeweight=".5pt">
+                <v:stroke endarrow="block" joinstyle="miter"/>
+              </v:shape>
+            </w:pict>
+          </mc:Fallback>
+        </mc:AlternateContent>
+      </w:r>
+      <w:r>
+        <w:rPr>
+          <w:rFonts w:ascii="Times New Roman" w:hAnsi="Times New Roman" w:cs="Times New Roman"/>
+          <w:noProof/>
+          <w:sz w:val="24"/>
+          <w:szCs w:val="24"/>
+          <w:u w:val="single"/>
+        </w:rPr>
+        <mc:AlternateContent>
+          <mc:Choice Requires="wps">
+            <w:drawing>
+              <wp:anchor distT="0" distB="0" distL="114300" distR="114300" simplePos="0" relativeHeight="251683840" behindDoc="0" locked="0" layoutInCell="1" allowOverlap="1">
+                <wp:simplePos x="0" y="0"/>
+                <wp:positionH relativeFrom="column">
+                  <wp:posOffset>3855720</wp:posOffset>
+                </wp:positionH>
+                <wp:positionV relativeFrom="paragraph">
+                  <wp:posOffset>526415</wp:posOffset>
+                </wp:positionV>
+                <wp:extent cx="160020" cy="975360"/>
+                <wp:effectExtent l="0" t="38100" r="68580" b="15240"/>
+                <wp:wrapNone/>
+                <wp:docPr id="20" name="Straight Arrow Connector 20"/>
+                <wp:cNvGraphicFramePr/>
+                <a:graphic xmlns:a="http://schemas.openxmlformats.org/drawingml/2006/main">
+                  <a:graphicData uri="http://schemas.microsoft.com/office/word/2010/wordprocessingShape">
+                    <wps:wsp>
+                      <wps:cNvCnPr/>
+                      <wps:spPr>
+                        <a:xfrm flipV="1">
+                          <a:off x="0" y="0"/>
+                          <a:ext cx="160020" cy="975360"/>
+                        </a:xfrm>
+                        <a:prstGeom prst="straightConnector1">
+                          <a:avLst/>
+                        </a:prstGeom>
+                        <a:ln>
+                          <a:tailEnd type="triangle"/>
+                        </a:ln>
+                      </wps:spPr>
+                      <wps:style>
+                        <a:lnRef idx="1">
+                          <a:schemeClr val="accent1"/>
+                        </a:lnRef>
+                        <a:fillRef idx="0">
+                          <a:schemeClr val="accent1"/>
+                        </a:fillRef>
+                        <a:effectRef idx="0">
+                          <a:schemeClr val="accent1"/>
+                        </a:effectRef>
+                        <a:fontRef idx="minor">
+                          <a:schemeClr val="tx1"/>
+                        </a:fontRef>
+                      </wps:style>
+                      <wps:bodyPr/>
+                    </wps:wsp>
+                  </a:graphicData>
+                </a:graphic>
+              </wp:anchor>
+            </w:drawing>
+          </mc:Choice>
+          <mc:Fallback>
+            <w:pict>
+              <v:shape w14:anchorId="539E62CB" id="Straight Arrow Connector 20" o:spid="_x0000_s1026" type="#_x0000_t32" style="position:absolute;margin-left:303.6pt;margin-top:41.45pt;width:12.6pt;height:76.8pt;flip:y;z-index:251683840;visibility:visible;mso-wrap-style:square;mso-wrap-distance-left:9pt;mso-wrap-distance-top:0;mso-wrap-distance-right:9pt;mso-wrap-distance-bottom:0;mso-position-horizontal:absolute;mso-position-horizontal-relative:text;mso-position-vertical:absolute;mso-position-vertical-relative:text" o:gfxdata="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" strokecolor="#5b9bd5 [3204]" strokeweight=".5pt">
+                <v:stroke endarrow="block" joinstyle="miter"/>
+              </v:shape>
+            </w:pict>
+          </mc:Fallback>
+        </mc:AlternateContent>
+      </w:r>
+      <w:r>
+        <w:rPr>
+          <w:rFonts w:ascii="Times New Roman" w:hAnsi="Times New Roman" w:cs="Times New Roman"/>
+          <w:noProof/>
+          <w:sz w:val="24"/>
+          <w:szCs w:val="24"/>
+          <w:u w:val="single"/>
+        </w:rPr>
+        <mc:AlternateContent>
+          <mc:Choice Requires="wps">
+            <w:drawing>
+              <wp:anchor distT="0" distB="0" distL="114300" distR="114300" simplePos="0" relativeHeight="251684864" behindDoc="0" locked="0" layoutInCell="1" allowOverlap="1">
+                <wp:simplePos x="0" y="0"/>
+                <wp:positionH relativeFrom="column">
+                  <wp:posOffset>1234440</wp:posOffset>
+                </wp:positionH>
+                <wp:positionV relativeFrom="paragraph">
+                  <wp:posOffset>503555</wp:posOffset>
+                </wp:positionV>
+                <wp:extent cx="1135380" cy="960120"/>
+                <wp:effectExtent l="0" t="0" r="64770" b="49530"/>
+                <wp:wrapNone/>
+                <wp:docPr id="22" name="Straight Arrow Connector 22"/>
+                <wp:cNvGraphicFramePr/>
+                <a:graphic xmlns:a="http://schemas.openxmlformats.org/drawingml/2006/main">
+                  <a:graphicData uri="http://schemas.microsoft.com/office/word/2010/wordprocessingShape">
+                    <wps:wsp>
+                      <wps:cNvCnPr/>
+                      <wps:spPr>
+                        <a:xfrm>
+                          <a:off x="0" y="0"/>
+                          <a:ext cx="1135380" cy="960120"/>
+                        </a:xfrm>
+                        <a:prstGeom prst="straightConnector1">
+                          <a:avLst/>
+                        </a:prstGeom>
+                        <a:ln>
+                          <a:tailEnd type="triangle"/>
+                        </a:ln>
+                      </wps:spPr>
+                      <wps:style>
+                        <a:lnRef idx="1">
+                          <a:schemeClr val="accent1"/>
+                        </a:lnRef>
+                        <a:fillRef idx="0">
+                          <a:schemeClr val="accent1"/>
+                        </a:fillRef>
+                        <a:effectRef idx="0">
+                          <a:schemeClr val="accent1"/>
+                        </a:effectRef>
+                        <a:fontRef idx="minor">
+                          <a:schemeClr val="tx1"/>
+                        </a:fontRef>
+                      </wps:style>
+                      <wps:bodyPr/>
+                    </wps:wsp>
+                  </a:graphicData>
+                </a:graphic>
+              </wp:anchor>
+            </w:drawing>
+          </mc:Choice>
+          <mc:Fallback>
+            <w:pict>
+              <v:shape w14:anchorId="338DCD06" id="Straight Arrow Connector 22" o:spid="_x0000_s1026" type="#_x0000_t32" style="position:absolute;margin-left:97.2pt;margin-top:39.65pt;width:89.4pt;height:75.6pt;z-index:251684864;visibility:visible;mso-wrap-style:square;mso-wrap-distance-left:9pt;mso-wrap-distance-top:0;mso-wrap-distance-right:9pt;mso-wrap-distance-bottom:0;mso-position-horizontal:absolute;mso-position-horizontal-relative:text;mso-position-vertical:absolute;mso-position-vertical-relative:text" o:gfxdata="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" strokecolor="#5b9bd5 [3204]" strokeweight=".5pt">
+                <v:stroke endarrow="block" joinstyle="miter"/>
+              </v:shape>
+            </w:pict>
+          </mc:Fallback>
+        </mc:AlternateContent>
+      </w:r>
+      <w:r>
+        <w:rPr>
+          <w:rFonts w:ascii="Times New Roman" w:hAnsi="Times New Roman" w:cs="Times New Roman"/>
+          <w:noProof/>
+          <w:sz w:val="24"/>
+          <w:szCs w:val="24"/>
+          <w:u w:val="single"/>
+        </w:rPr>
+        <mc:AlternateContent>
+          <mc:Choice Requires="wps">
+            <w:drawing>
+              <wp:anchor distT="0" distB="0" distL="114300" distR="114300" simplePos="0" relativeHeight="251685888" behindDoc="0" locked="0" layoutInCell="1" allowOverlap="1">
+                <wp:simplePos x="0" y="0"/>
+                <wp:positionH relativeFrom="column">
+                  <wp:posOffset>2803525</wp:posOffset>
+                </wp:positionH>
+                <wp:positionV relativeFrom="paragraph">
+                  <wp:posOffset>1052195</wp:posOffset>
+                </wp:positionV>
+                <wp:extent cx="45085" cy="434340"/>
+                <wp:effectExtent l="38100" t="0" r="50165" b="60960"/>
+                <wp:wrapNone/>
+                <wp:docPr id="23" name="Straight Arrow Connector 23"/>
+                <wp:cNvGraphicFramePr/>
+                <a:graphic xmlns:a="http://schemas.openxmlformats.org/drawingml/2006/main">
+                  <a:graphicData uri="http://schemas.microsoft.com/office/word/2010/wordprocessingShape">
+                    <wps:wsp>
+                      <wps:cNvCnPr/>
+                      <wps:spPr>
+                        <a:xfrm>
+                          <a:off x="0" y="0"/>
+                          <a:ext cx="45085" cy="434340"/>
+                        </a:xfrm>
+                        <a:prstGeom prst="straightConnector1">
+                          <a:avLst/>
+                        </a:prstGeom>
+                        <a:ln>
+                          <a:tailEnd type="triangle"/>
+                        </a:ln>
+                      </wps:spPr>
+                      <wps:style>
+                        <a:lnRef idx="1">
+                          <a:schemeClr val="accent1"/>
+                        </a:lnRef>
+                        <a:fillRef idx="0">
+                          <a:schemeClr val="accent1"/>
+                        </a:fillRef>
+                        <a:effectRef idx="0">
+                          <a:schemeClr val="accent1"/>
+                        </a:effectRef>
+                        <a:fontRef idx="minor">
+                          <a:schemeClr val="tx1"/>
+                        </a:fontRef>
+                      </wps:style>
+                      <wps:bodyPr/>
+                    </wps:wsp>
+                  </a:graphicData>
+                </a:graphic>
+                <wp14:sizeRelH relativeFrom="margin">
+                  <wp14:pctWidth>0</wp14:pctWidth>
+                </wp14:sizeRelH>
+                <wp14:sizeRelV relativeFrom="margin">
+                  <wp14:pctHeight>0</wp14:pctHeight>
+                </wp14:sizeRelV>
+              </wp:anchor>
+            </w:drawing>
+          </mc:Choice>
+          <mc:Fallback>
+            <w:pict>
+              <v:shape w14:anchorId="6DCC5624" id="Straight Arrow Connector 23" o:spid="_x0000_s1026" type="#_x0000_t32" style="position:absolute;margin-left:220.75pt;margin-top:82.85pt;width:3.55pt;height:34.2pt;z-index:251685888;visibility:visible;mso-wrap-style:square;mso-width-percent:0;mso-height-percent:0;mso-wrap-distance-left:9pt;mso-wrap-distance-top:0;mso-wrap-distance-right:9pt;mso-wrap-distance-bottom:0;mso-position-horizontal:absolute;mso-position-horizontal-relative:text;mso-position-vertical:absolute;mso-position-vertical-relative:text;mso-width-percent:0;mso-height-percent:0;mso-width-relative:margin;mso-height-relative:margin" o:gfxdata="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" strokecolor="#5b9bd5 [3204]" strokeweight=".5pt">
+                <v:stroke endarrow="block" joinstyle="miter"/>
+              </v:shape>
+            </w:pict>
+          </mc:Fallback>
+        </mc:AlternateContent>
+      </w:r>
+      <w:r>
+        <w:rPr>
+          <w:rFonts w:ascii="Times New Roman" w:hAnsi="Times New Roman" w:cs="Times New Roman"/>
+          <w:noProof/>
+          <w:sz w:val="24"/>
+          <w:szCs w:val="24"/>
+          <w:u w:val="single"/>
+        </w:rPr>
+        <mc:AlternateContent>
+          <mc:Choice Requires="wps">
+            <w:drawing>
+              <wp:anchor distT="0" distB="0" distL="114300" distR="114300" simplePos="0" relativeHeight="251689984" behindDoc="0" locked="0" layoutInCell="1" allowOverlap="1">
+                <wp:simplePos x="0" y="0"/>
+                <wp:positionH relativeFrom="column">
+                  <wp:posOffset>1638300</wp:posOffset>
+                </wp:positionH>
+                <wp:positionV relativeFrom="paragraph">
+                  <wp:posOffset>1699895</wp:posOffset>
+                </wp:positionV>
+                <wp:extent cx="647700" cy="0"/>
+                <wp:effectExtent l="38100" t="76200" r="0" b="95250"/>
+                <wp:wrapNone/>
+                <wp:docPr id="28" name="Straight Arrow Connector 28"/>
+                <wp:cNvGraphicFramePr/>
+                <a:graphic xmlns:a="http://schemas.openxmlformats.org/drawingml/2006/main">
+                  <a:graphicData uri="http://schemas.microsoft.com/office/word/2010/wordprocessingShape">
+                    <wps:wsp>
+                      <wps:cNvCnPr/>
+                      <wps:spPr>
+                        <a:xfrm flipH="1">
+                          <a:off x="0" y="0"/>
+                          <a:ext cx="647700" cy="0"/>
+                        </a:xfrm>
+                        <a:prstGeom prst="straightConnector1">
+                          <a:avLst/>
+                        </a:prstGeom>
+                        <a:ln>
+                          <a:tailEnd type="triangle"/>
+                        </a:ln>
+                      </wps:spPr>
+                      <wps:style>
+                        <a:lnRef idx="1">
+                          <a:schemeClr val="accent1"/>
+                        </a:lnRef>
+                        <a:fillRef idx="0">
+                          <a:schemeClr val="accent1"/>
+                        </a:fillRef>
+                        <a:effectRef idx="0">
+                          <a:schemeClr val="accent1"/>
+                        </a:effectRef>
+                        <a:fontRef idx="minor">
+                          <a:schemeClr val="tx1"/>
+                        </a:fontRef>
+                      </wps:style>
+                      <wps:bodyPr/>
+                    </wps:wsp>
+                  </a:graphicData>
+                </a:graphic>
+              </wp:anchor>
+            </w:drawing>
+          </mc:Choice>
+          <mc:Fallback>
+            <w:pict>
+              <v:shape w14:anchorId="5B04D7AD" id="Straight Arrow Connector 28" o:spid="_x0000_s1026" type="#_x0000_t32" style="position:absolute;margin-left:129pt;margin-top:133.85pt;width:51pt;height:0;flip:x;z-index:251689984;visibility:visible;mso-wrap-style:square;mso-wrap-distance-left:9pt;mso-wrap-distance-top:0;mso-wrap-distance-right:9pt;mso-wrap-distance-bottom:0;mso-position-horizontal:absolute;mso-position-horizontal-relative:text;mso-position-vertical:absolute;mso-position-vertical-relative:text" o:gfxdata="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" strokecolor="#5b9bd5 [3204]" strokeweight=".5pt">
+                <v:stroke endarrow="block" joinstyle="miter"/>
+              </v:shape>
+            </w:pict>
+          </mc:Fallback>
+        </mc:AlternateContent>
+      </w:r>
+      <w:r>
+        <w:rPr>
+          <w:rFonts w:ascii="Times New Roman" w:hAnsi="Times New Roman" w:cs="Times New Roman"/>
+          <w:noProof/>
+          <w:sz w:val="24"/>
+          <w:szCs w:val="24"/>
+          <w:u w:val="single"/>
+        </w:rPr>
+        <mc:AlternateContent>
+          <mc:Choice Requires="wps">
+            <w:drawing>
+              <wp:anchor distT="0" distB="0" distL="114300" distR="114300" simplePos="0" relativeHeight="251692032" behindDoc="1" locked="0" layoutInCell="1" allowOverlap="1" wp14:anchorId="57C1DDAD" wp14:editId="43621229">
+                <wp:simplePos x="0" y="0"/>
+                <wp:positionH relativeFrom="margin">
+                  <wp:posOffset>556260</wp:posOffset>
+                </wp:positionH>
+                <wp:positionV relativeFrom="paragraph">
+                  <wp:posOffset>1539875</wp:posOffset>
+                </wp:positionV>
+                <wp:extent cx="1089660" cy="342900"/>
+                <wp:effectExtent l="0" t="0" r="15240" b="19050"/>
+                <wp:wrapTight wrapText="bothSides">
+                  <wp:wrapPolygon edited="0">
+                    <wp:start x="0" y="0"/>
+                    <wp:lineTo x="0" y="21600"/>
+                    <wp:lineTo x="21524" y="21600"/>
+                    <wp:lineTo x="21524" y="0"/>
+                    <wp:lineTo x="0" y="0"/>
+                  </wp:wrapPolygon>
+                </wp:wrapTight>
+                <wp:docPr id="29" name="Rectangle 29"/>
+                <wp:cNvGraphicFramePr/>
+                <a:graphic xmlns:a="http://schemas.openxmlformats.org/drawingml/2006/main">
+                  <a:graphicData uri="http://schemas.microsoft.com/office/word/2010/wordprocessingShape">
+                    <wps:wsp>
+                      <wps:cNvSpPr/>
+                      <wps:spPr>
+                        <a:xfrm>
+                          <a:off x="0" y="0"/>
+                          <a:ext cx="1089660" cy="342900"/>
+                        </a:xfrm>
+                        <a:prstGeom prst="rect">
+                          <a:avLst/>
+                        </a:prstGeom>
+                      </wps:spPr>
+                      <wps:style>
+                        <a:lnRef idx="2">
+                          <a:schemeClr val="accent1">
+                            <a:shade val="50000"/>
+                          </a:schemeClr>
+                        </a:lnRef>
+                        <a:fillRef idx="1">
+                          <a:schemeClr val="accent1"/>
+                        </a:fillRef>
+                        <a:effectRef idx="0">
+                          <a:schemeClr val="accent1"/>
+                        </a:effectRef>
+                        <a:fontRef idx="minor">
+                          <a:schemeClr val="lt1"/>
+                        </a:fontRef>
+                      </wps:style>
+                      <wps:txbx>
+                        <w:txbxContent>
+                          <w:p>
+                            <w:pPr>
+                              <w:jc w:val="center"/>
+                            </w:pPr>
+                            <w:r>
+                              <w:t>WIN SCREEN</w:t>
+                            </w:r>
+                          </w:p>
+                        </w:txbxContent>
+                      </wps:txbx>
+                      <wps:bodyPr rot="0" spcFirstLastPara="0" vertOverflow="overflow" horzOverflow="overflow" vert="horz" wrap="square" lIns="91440" tIns="45720" rIns="91440" bIns="45720" numCol="1" spcCol="0" rtlCol="0" fromWordArt="0" anchor="ctr" anchorCtr="0" forceAA="0" compatLnSpc="1">
+                        <a:prstTxWarp prst="textNoShape">
+                          <a:avLst/>
+                        </a:prstTxWarp>
+                        <a:noAutofit/>
+                      </wps:bodyPr>
+                    </wps:wsp>
+                  </a:graphicData>
+                </a:graphic>
+              </wp:anchor>
+            </w:drawing>
+          </mc:Choice>
+          <mc:Fallback>
+            <w:pict>
+              <v:rect w14:anchorId="57C1DDAD" id="Rectangle 29" o:spid="_x0000_s1034" style="position:absolute;left:0;text-align:left;margin-left:43.8pt;margin-top:121.25pt;width:85.8pt;height:27pt;z-index:-251624448;visibility:visible;mso-wrap-style:square;mso-wrap-distance-left:9pt;mso-wrap-distance-top:0;mso-wrap-distance-right:9pt;mso-wrap-distance-bottom:0;mso-position-horizontal:absolute;mso-position-horizontal-relative:margin;mso-position-vertical:absolute;mso-position-vertical-relative:text;v-text-anchor:middle" o:gfxdata="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" fillcolor="#5b9bd5 [3204]" strokecolor="#1f4d78 [1604]" strokeweight="1pt">
+                <v:textbox>
+                  <w:txbxContent>
+                    <w:p>
+                      <w:pPr>
+                        <w:jc w:val="center"/>
+                      </w:pPr>
+                      <w:r>
+                        <w:t>WIN SCREEN</w:t>
+                      </w:r>
+                    </w:p>
+                  </w:txbxContent>
+                </v:textbox>
+                <w10:wrap type="tight" anchorx="margin"/>
+              </v:rect>
+            </w:pict>
+          </mc:Fallback>
+        </mc:AlternateContent>
+      </w:r>
+      <w:r>
+        <w:rPr>
+          <w:rFonts w:ascii="Times New Roman" w:hAnsi="Times New Roman" w:cs="Times New Roman"/>
+          <w:noProof/>
+          <w:sz w:val="24"/>
+          <w:szCs w:val="24"/>
+          <w:u w:val="single"/>
+        </w:rPr>
+        <mc:AlternateContent>
+          <mc:Choice Requires="wps">
+            <w:drawing>
+              <wp:anchor distT="0" distB="0" distL="114300" distR="114300" simplePos="0" relativeHeight="251693056" behindDoc="0" locked="0" layoutInCell="1" allowOverlap="1">
+                <wp:simplePos x="0" y="0"/>
+                <wp:positionH relativeFrom="column">
+                  <wp:posOffset>1143000</wp:posOffset>
+                </wp:positionH>
+                <wp:positionV relativeFrom="paragraph">
+                  <wp:posOffset>541655</wp:posOffset>
+                </wp:positionV>
+                <wp:extent cx="1112520" cy="1005840"/>
+                <wp:effectExtent l="0" t="38100" r="49530" b="22860"/>
+                <wp:wrapNone/>
+                <wp:docPr id="30" name="Straight Arrow Connector 30"/>
+                <wp:cNvGraphicFramePr/>
+                <a:graphic xmlns:a="http://schemas.openxmlformats.org/drawingml/2006/main">
+                  <a:graphicData uri="http://schemas.microsoft.com/office/word/2010/wordprocessingShape">
+                    <wps:wsp>
+                      <wps:cNvCnPr/>
+                      <wps:spPr>
+                        <a:xfrm flipV="1">
+                          <a:off x="0" y="0"/>
+                          <a:ext cx="1112520" cy="1005840"/>
+                        </a:xfrm>
+                        <a:prstGeom prst="straightConnector1">
+                          <a:avLst/>
+                        </a:prstGeom>
+                        <a:ln>
+                          <a:tailEnd type="triangle"/>
+                        </a:ln>
+                      </wps:spPr>
+                      <wps:style>
+                        <a:lnRef idx="1">
+                          <a:schemeClr val="accent1"/>
+                        </a:lnRef>
+                        <a:fillRef idx="0">
+                          <a:schemeClr val="accent1"/>
+                        </a:fillRef>
+                        <a:effectRef idx="0">
+                          <a:schemeClr val="accent1"/>
+                        </a:effectRef>
+                        <a:fontRef idx="minor">
+                          <a:schemeClr val="tx1"/>
+                        </a:fontRef>
+                      </wps:style>
+                      <wps:bodyPr/>
+                    </wps:wsp>
+                  </a:graphicData>
+                </a:graphic>
+              </wp:anchor>
+            </w:drawing>
+          </mc:Choice>
+          <mc:Fallback>
+            <w:pict>
+              <v:shape w14:anchorId="676F67F6" id="Straight Arrow Connector 30" o:spid="_x0000_s1026" type="#_x0000_t32" style="position:absolute;margin-left:90pt;margin-top:42.65pt;width:87.6pt;height:79.2pt;flip:y;z-index:251693056;visibility:visible;mso-wrap-style:square;mso-wrap-distance-left:9pt;mso-wrap-distance-top:0;mso-wrap-distance-right:9pt;mso-wrap-distance-bottom:0;mso-position-horizontal:absolute;mso-position-horizontal-relative:text;mso-position-vertical:absolute;mso-position-vertical-relative:text" o:gfxdata="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" strokecolor="#5b9bd5 [3204]" strokeweight=".5pt">
+                <v:stroke endarrow="block" joinstyle="miter"/>
+              </v:shape>
+            </w:pict>
+          </mc:Fallback>
+        </mc:AlternateContent>
+      </w:r>
+      <w:r>
+        <w:rPr>
+          <w:rFonts w:ascii="Times New Roman" w:hAnsi="Times New Roman" w:cs="Times New Roman"/>
+          <w:noProof/>
+          <w:sz w:val="24"/>
+          <w:szCs w:val="24"/>
+          <w:u w:val="single"/>
+        </w:rPr>
+        <mc:AlternateContent>
+          <mc:Choice Requires="wps">
+            <w:drawing>
+              <wp:anchor distT="0" distB="0" distL="114300" distR="114300" simplePos="0" relativeHeight="251688960" behindDoc="1" locked="0" layoutInCell="1" allowOverlap="1" wp14:anchorId="28CBEF15" wp14:editId="329FCB0D">
+                <wp:simplePos x="0" y="0"/>
+                <wp:positionH relativeFrom="margin">
+                  <wp:posOffset>5189220</wp:posOffset>
+                </wp:positionH>
+                <wp:positionV relativeFrom="paragraph">
+                  <wp:posOffset>1478915</wp:posOffset>
+                </wp:positionV>
+                <wp:extent cx="1089660" cy="342900"/>
+                <wp:effectExtent l="0" t="0" r="15240" b="19050"/>
+                <wp:wrapTight wrapText="bothSides">
+                  <wp:wrapPolygon edited="0">
+                    <wp:start x="0" y="0"/>
+                    <wp:lineTo x="0" y="21600"/>
+                    <wp:lineTo x="21524" y="21600"/>
+                    <wp:lineTo x="21524" y="0"/>
+                    <wp:lineTo x="0" y="0"/>
+                  </wp:wrapPolygon>
+                </wp:wrapTight>
+                <wp:docPr id="27" name="Rectangle 27"/>
+                <wp:cNvGraphicFramePr/>
+                <a:graphic xmlns:a="http://schemas.openxmlformats.org/drawingml/2006/main">
+                  <a:graphicData uri="http://schemas.microsoft.com/office/word/2010/wordprocessingShape">
+                    <wps:wsp>
+                      <wps:cNvSpPr/>
+                      <wps:spPr>
+                        <a:xfrm>
+                          <a:off x="0" y="0"/>
+                          <a:ext cx="1089660" cy="342900"/>
+                        </a:xfrm>
+                        <a:prstGeom prst="rect">
+                          <a:avLst/>
+                        </a:prstGeom>
+                      </wps:spPr>
+                      <wps:style>
+                        <a:lnRef idx="2">
+                          <a:schemeClr val="accent1">
+                            <a:shade val="50000"/>
+                          </a:schemeClr>
+                        </a:lnRef>
+                        <a:fillRef idx="1">
+                          <a:schemeClr val="accent1"/>
+                        </a:fillRef>
+                        <a:effectRef idx="0">
+                          <a:schemeClr val="accent1"/>
+                        </a:effectRef>
+                        <a:fontRef idx="minor">
+                          <a:schemeClr val="lt1"/>
+                        </a:fontRef>
+                      </wps:style>
+                      <wps:txbx>
+                        <w:txbxContent>
+                          <w:p>
+                            <w:pPr>
+                              <w:jc w:val="center"/>
+                            </w:pPr>
+                            <w:r>
+                              <w:t>JOURNAL</w:t>
+                            </w:r>
+                          </w:p>
+                        </w:txbxContent>
+                      </wps:txbx>
+                      <wps:bodyPr rot="0" spcFirstLastPara="0" vertOverflow="overflow" horzOverflow="overflow" vert="horz" wrap="square" lIns="91440" tIns="45720" rIns="91440" bIns="45720" numCol="1" spcCol="0" rtlCol="0" fromWordArt="0" anchor="ctr" anchorCtr="0" forceAA="0" compatLnSpc="1">
+                        <a:prstTxWarp prst="textNoShape">
+                          <a:avLst/>
+                        </a:prstTxWarp>
+                        <a:noAutofit/>
+                      </wps:bodyPr>
+                    </wps:wsp>
+                  </a:graphicData>
+                </a:graphic>
+              </wp:anchor>
+            </w:drawing>
+          </mc:Choice>
+          <mc:Fallback>
+            <w:pict>
+              <v:rect w14:anchorId="28CBEF15" id="Rectangle 27" o:spid="_x0000_s1035" style="position:absolute;left:0;text-align:left;margin-left:408.6pt;margin-top:116.45pt;width:85.8pt;height:27pt;z-index:-251627520;visibility:visible;mso-wrap-style:square;mso-wrap-distance-left:9pt;mso-wrap-distance-top:0;mso-wrap-distance-right:9pt;mso-wrap-distance-bottom:0;mso-position-horizontal:absolute;mso-position-horizontal-relative:margin;mso-position-vertical:absolute;mso-position-vertical-relative:text;v-text-anchor:middle" o:gfxdata="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" fillcolor="#5b9bd5 [3204]" strokecolor="#1f4d78 [1604]" strokeweight="1pt">
+                <v:textbox>
+                  <w:txbxContent>
+                    <w:p>
+                      <w:pPr>
+                        <w:jc w:val="center"/>
+                      </w:pPr>
+                      <w:r>
+                        <w:t>JOURNAL</w:t>
+                      </w:r>
+                    </w:p>
+                  </w:txbxContent>
+                </v:textbox>
+                <w10:wrap type="tight" anchorx="margin"/>
+              </v:rect>
+            </w:pict>
+          </mc:Fallback>
+        </mc:AlternateContent>
+      </w:r>
+      <w:r>
+        <w:rPr>
+          <w:rFonts w:ascii="Times New Roman" w:hAnsi="Times New Roman" w:cs="Times New Roman"/>
+          <w:noProof/>
+          <w:sz w:val="24"/>
+          <w:szCs w:val="24"/>
+          <w:u w:val="single"/>
+        </w:rPr>
+        <mc:AlternateContent>
+          <mc:Choice Requires="wps">
+            <w:drawing>
+              <wp:anchor distT="0" distB="0" distL="114300" distR="114300" simplePos="0" relativeHeight="251686912" behindDoc="0" locked="0" layoutInCell="1" allowOverlap="1">
+                <wp:simplePos x="0" y="0"/>
+                <wp:positionH relativeFrom="column">
+                  <wp:posOffset>4808220</wp:posOffset>
+                </wp:positionH>
+                <wp:positionV relativeFrom="paragraph">
+                  <wp:posOffset>1654175</wp:posOffset>
+                </wp:positionV>
+                <wp:extent cx="381000" cy="0"/>
+                <wp:effectExtent l="0" t="0" r="19050" b="19050"/>
+                <wp:wrapNone/>
+                <wp:docPr id="25" name="Straight Connector 25"/>
+                <wp:cNvGraphicFramePr/>
+                <a:graphic xmlns:a="http://schemas.openxmlformats.org/drawingml/2006/main">
+                  <a:graphicData uri="http://schemas.microsoft.com/office/word/2010/wordprocessingShape">
+                    <wps:wsp>
+                      <wps:cNvCnPr/>
+                      <wps:spPr>
+                        <a:xfrm flipV="1">
+                          <a:off x="0" y="0"/>
+                          <a:ext cx="381000" cy="0"/>
+                        </a:xfrm>
+                        <a:prstGeom prst="line">
+                          <a:avLst/>
+                        </a:prstGeom>
+                      </wps:spPr>
+                      <wps:style>
+                        <a:lnRef idx="1">
+                          <a:schemeClr val="accent1"/>
+                        </a:lnRef>
+                        <a:fillRef idx="0">
+                          <a:schemeClr val="accent1"/>
+                        </a:fillRef>
+                        <a:effectRef idx="0">
+                          <a:schemeClr val="accent1"/>
+                        </a:effectRef>
+                        <a:fontRef idx="minor">
+                          <a:schemeClr val="tx1"/>
+                        </a:fontRef>
+                      </wps:style>
+                      <wps:bodyPr/>
+                    </wps:wsp>
+                  </a:graphicData>
+                </a:graphic>
+                <wp14:sizeRelH relativeFrom="margin">
+                  <wp14:pctWidth>0</wp14:pctWidth>
+                </wp14:sizeRelH>
+                <wp14:sizeRelV relativeFrom="margin">
+                  <wp14:pctHeight>0</wp14:pctHeight>
+                </wp14:sizeRelV>
+              </wp:anchor>
+            </w:drawing>
+          </mc:Choice>
+          <mc:Fallback>
+            <w:pict>
+              <v:line w14:anchorId="31433C48" id="Straight Connector 25" o:spid="_x0000_s1026" style="position:absolute;flip:y;z-index:251686912;visibility:visible;mso-wrap-style:square;mso-width-percent:0;mso-height-percent:0;mso-wrap-distance-left:9pt;mso-wrap-distance-top:0;mso-wrap-distance-right:9pt;mso-wrap-distance-bottom:0;mso-position-horizontal:absolute;mso-position-horizontal-relative:text;mso-position-vertical:absolute;mso-position-vertical-relative:text;mso-width-percent:0;mso-height-percent:0;mso-width-relative:margin;mso-height-relative:margin" from="378.6pt,130.25pt" to="408.6pt,130.25pt" o:gfxdata="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" strokecolor="#5b9bd5 [3204]" strokeweight=".5pt">
+                <v:stroke joinstyle="miter"/>
+              </v:line>
+            </w:pict>
+          </mc:Fallback>
+        </mc:AlternateContent>
+      </w:r>
+    </w:p>
+    <w:p>
+      <w:pPr>
+        <w:jc w:val="center"/>
+        <w:rPr>
+          <w:rFonts w:ascii="Times New Roman" w:hAnsi="Times New Roman" w:cs="Times New Roman"/>
+          <w:sz w:val="24"/>
+          <w:szCs w:val="24"/>
+          <w:u w:val="single"/>
+        </w:rPr>
+      </w:pPr>
+      <w:r>
+        <w:rPr>
+          <w:rFonts w:ascii="Times New Roman" w:hAnsi="Times New Roman" w:cs="Times New Roman"/>
+          <w:noProof/>
+          <w:sz w:val="24"/>
+          <w:szCs w:val="24"/>
+          <w:u w:val="single"/>
+        </w:rPr>
+        <mc:AlternateContent>
+          <mc:Choice Requires="wps">
+            <w:drawing>
+              <wp:anchor distT="0" distB="0" distL="114300" distR="114300" simplePos="0" relativeHeight="251666432" behindDoc="0" locked="0" layoutInCell="1" allowOverlap="1">
+                <wp:simplePos x="0" y="0"/>
+                <wp:positionH relativeFrom="column">
+                  <wp:posOffset>4556760</wp:posOffset>
+                </wp:positionH>
+                <wp:positionV relativeFrom="paragraph">
+                  <wp:posOffset>230505</wp:posOffset>
+                </wp:positionV>
+                <wp:extent cx="0" cy="274320"/>
+                <wp:effectExtent l="0" t="0" r="19050" b="30480"/>
+                <wp:wrapNone/>
+                <wp:docPr id="7" name="Straight Connector 7"/>
+                <wp:cNvGraphicFramePr/>
+                <a:graphic xmlns:a="http://schemas.openxmlformats.org/drawingml/2006/main">
+                  <a:graphicData uri="http://schemas.microsoft.com/office/word/2010/wordprocessingShape">
+                    <wps:wsp>
+                      <wps:cNvCnPr/>
+                      <wps:spPr>
+                        <a:xfrm>
+                          <a:off x="0" y="0"/>
+                          <a:ext cx="0" cy="274320"/>
+                        </a:xfrm>
+                        <a:prstGeom prst="line">
+                          <a:avLst/>
+                        </a:prstGeom>
+                      </wps:spPr>
+                      <wps:style>
+                        <a:lnRef idx="1">
+                          <a:schemeClr val="accent1"/>
+                        </a:lnRef>
+                        <a:fillRef idx="0">
+                          <a:schemeClr val="accent1"/>
+                        </a:fillRef>
+                        <a:effectRef idx="0">
+                          <a:schemeClr val="accent1"/>
+                        </a:effectRef>
+                        <a:fontRef idx="minor">
+                          <a:schemeClr val="tx1"/>
+                        </a:fontRef>
+                      </wps:style>
+                      <wps:bodyPr/>
+                    </wps:wsp>
+                  </a:graphicData>
+                </a:graphic>
+              </wp:anchor>
+            </w:drawing>
+          </mc:Choice>
+          <mc:Fallback>
+            <w:pict>
+              <v:line w14:anchorId="56B855B7" id="Straight Connector 7" o:spid="_x0000_s1026" style="position:absolute;z-index:251666432;visibility:visible;mso-wrap-style:square;mso-wrap-distance-left:9pt;mso-wrap-distance-top:0;mso-wrap-distance-right:9pt;mso-wrap-distance-bottom:0;mso-position-horizontal:absolute;mso-position-horizontal-relative:text;mso-position-vertical:absolute;mso-position-vertical-relative:text" from="358.8pt,18.15pt" to="358.8pt,39.75pt" o:gfxdata="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" strokecolor="#5b9bd5 [3204]" strokeweight=".5pt">
+                <v:stroke joinstyle="miter"/>
+              </v:line>
+            </w:pict>
+          </mc:Fallback>
+        </mc:AlternateContent>
+      </w:r>
+    </w:p>
+    <w:p>
+      <w:pPr>
+        <w:jc w:val="center"/>
+        <w:rPr>
+          <w:rFonts w:ascii="Times New Roman" w:hAnsi="Times New Roman" w:cs="Times New Roman"/>
+          <w:sz w:val="24"/>
+          <w:szCs w:val="24"/>
+          <w:u w:val="single"/>
+        </w:rPr>
+      </w:pPr>
+    </w:p>
+    <w:p>
+      <w:pPr>
+        <w:jc w:val="center"/>
+        <w:rPr>
+          <w:rFonts w:ascii="Times New Roman" w:hAnsi="Times New Roman" w:cs="Times New Roman"/>
+          <w:sz w:val="24"/>
+          <w:szCs w:val="24"/>
+          <w:u w:val="single"/>
+        </w:rPr>
+      </w:pPr>
+    </w:p>
+    <w:p>
+      <w:pPr>
+        <w:jc w:val="center"/>
+        <w:rPr>
+          <w:rFonts w:ascii="Times New Roman" w:hAnsi="Times New Roman" w:cs="Times New Roman"/>
+          <w:sz w:val="24"/>
+          <w:szCs w:val="24"/>
+          <w:u w:val="single"/>
+        </w:rPr>
+      </w:pPr>
+    </w:p>
+    <w:p>
+      <w:pPr>
+        <w:jc w:val="center"/>
+        <w:rPr>
+          <w:rFonts w:ascii="Times New Roman" w:hAnsi="Times New Roman" w:cs="Times New Roman"/>
+          <w:sz w:val="24"/>
+          <w:szCs w:val="24"/>
+          <w:u w:val="single"/>
+        </w:rPr>
+      </w:pPr>
+    </w:p>
+    <w:p>
+      <w:pPr>
+        <w:jc w:val="center"/>
+        <w:rPr>
+          <w:rFonts w:ascii="Times New Roman" w:hAnsi="Times New Roman" w:cs="Times New Roman"/>
+          <w:sz w:val="24"/>
+          <w:szCs w:val="24"/>
+          <w:u w:val="single"/>
+        </w:rPr>
+      </w:pPr>
+    </w:p>
+    <w:p>
+      <w:pPr>
+        <w:rPr>
+          <w:rFonts w:ascii="Times New Roman" w:hAnsi="Times New Roman" w:cs="Times New Roman"/>
+          <w:sz w:val="24"/>
+          <w:szCs w:val="24"/>
+          <w:u w:val="single"/>
+        </w:rPr>
+      </w:pPr>
+    </w:p>
+    <w:p>
+      <w:pPr>
+        <w:rPr>
+          <w:rFonts w:ascii="Times New Roman" w:hAnsi="Times New Roman" w:cs="Times New Roman"/>
+          <w:sz w:val="24"/>
+          <w:szCs w:val="24"/>
+          <w:u w:val="single"/>
+        </w:rPr>
+      </w:pPr>
+    </w:p>
+    <w:p>
+      <w:pPr>
+        <w:rPr>
+          <w:rFonts w:ascii="Times New Roman" w:hAnsi="Times New Roman" w:cs="Times New Roman"/>
+          <w:b/>
+          <w:sz w:val="24"/>
+          <w:szCs w:val="24"/>
+          <w:u w:val="single"/>
+        </w:rPr>
+      </w:pPr>
+      <w:r>
+        <w:rPr>
+          <w:rFonts w:ascii="Times New Roman" w:hAnsi="Times New Roman" w:cs="Times New Roman"/>
+          <w:b/>
+          <w:sz w:val="24"/>
+          <w:szCs w:val="24"/>
+          <w:u w:val="single"/>
+        </w:rPr>
+        <w:t>3.3 Game Options</w:t>
+      </w:r>
+      <w:r>
+        <w:rPr>
+          <w:rFonts w:ascii="Times New Roman" w:hAnsi="Times New Roman" w:cs="Times New Roman"/>
+          <w:b/>
+          <w:sz w:val="24"/>
+          <w:szCs w:val="24"/>
+          <w:u w:val="single"/>
+        </w:rPr>
+        <w:t>:</w:t>
+      </w:r>
+    </w:p>
+    <w:p>
+      <w:pPr>
+        <w:jc w:val="center"/>
+        <w:rPr>
+          <w:rFonts w:ascii="Times New Roman" w:hAnsi="Times New Roman" w:cs="Times New Roman"/>
+          <w:sz w:val="24"/>
+          <w:szCs w:val="24"/>
+          <w:u w:val="single"/>
+        </w:rPr>
+      </w:pPr>
+      <w:r>
+        <w:rPr>
+          <w:rFonts w:ascii="Times New Roman" w:hAnsi="Times New Roman" w:cs="Times New Roman"/>
+          <w:sz w:val="24"/>
+          <w:szCs w:val="24"/>
+          <w:u w:val="single"/>
+        </w:rPr>
+        <w:t>3.3.1 Key Mapping</w:t>
+      </w:r>
+      <w:r>
+        <w:rPr>
+          <w:rFonts w:ascii="Times New Roman" w:hAnsi="Times New Roman" w:cs="Times New Roman"/>
+          <w:sz w:val="24"/>
+          <w:szCs w:val="24"/>
+          <w:u w:val="single"/>
+        </w:rPr>
+        <w:t>:</w:t>
+      </w:r>
+    </w:p>
+    <w:p>
+      <w:pPr>
+        <w:rPr>
+          <w:rFonts w:ascii="Times New Roman" w:hAnsi="Times New Roman" w:cs="Times New Roman"/>
+          <w:sz w:val="24"/>
+          <w:szCs w:val="24"/>
+        </w:rPr>
+      </w:pPr>
+      <w:r>
+        <w:rPr>
+          <w:rFonts w:ascii="Times New Roman" w:hAnsi="Times New Roman" w:cs="Times New Roman"/>
+          <w:sz w:val="24"/>
+          <w:szCs w:val="24"/>
+        </w:rPr>
+        <w:tab/>
+        <w:t xml:space="preserve">These settings will have a page dedicated specifically to them. In the Key Mapping page, the player will be able to set which key does what function. For instance if the player wants the ‘U’ key to move the character to the left, he would just click on the left button in the Key Mapping menu and press ‘U’ and it would switch. </w:t>
+      </w:r>
+      <w:r>
+        <w:rPr>
+          <w:rFonts w:ascii="Times New Roman" w:hAnsi="Times New Roman" w:cs="Times New Roman"/>
+          <w:sz w:val="24"/>
+          <w:szCs w:val="24"/>
+        </w:rPr>
+        <w:t>This menu should be easy to use and the UI should be simple to understand.</w:t>
+      </w:r>
+    </w:p>
+    <w:p>
+      <w:pPr>
+        <w:jc w:val="center"/>
+        <w:rPr>
+          <w:rFonts w:ascii="Times New Roman" w:hAnsi="Times New Roman" w:cs="Times New Roman"/>
+          <w:sz w:val="24"/>
+          <w:szCs w:val="24"/>
+          <w:u w:val="single"/>
+        </w:rPr>
+      </w:pPr>
+    </w:p>
+    <w:p>
+      <w:pPr>
+        <w:jc w:val="center"/>
+        <w:rPr>
+          <w:rFonts w:ascii="Times New Roman" w:hAnsi="Times New Roman" w:cs="Times New Roman"/>
+          <w:sz w:val="24"/>
+          <w:szCs w:val="24"/>
+          <w:u w:val="single"/>
+        </w:rPr>
+      </w:pPr>
+      <w:r>
+        <w:rPr>
+          <w:rFonts w:ascii="Times New Roman" w:hAnsi="Times New Roman" w:cs="Times New Roman"/>
+          <w:sz w:val="24"/>
+          <w:szCs w:val="24"/>
+          <w:u w:val="single"/>
+        </w:rPr>
+        <w:lastRenderedPageBreak/>
+        <w:t>3.3.2 Video</w:t>
+      </w:r>
+      <w:r>
+        <w:rPr>
+          <w:rFonts w:ascii="Times New Roman" w:hAnsi="Times New Roman" w:cs="Times New Roman"/>
+          <w:sz w:val="24"/>
+          <w:szCs w:val="24"/>
+          <w:u w:val="single"/>
+        </w:rPr>
+        <w:t>:</w:t>
+      </w:r>
+    </w:p>
+    <w:p>
+      <w:pPr>
+        <w:rPr>
+          <w:rFonts w:ascii="Times New Roman" w:hAnsi="Times New Roman" w:cs="Times New Roman"/>
+          <w:sz w:val="24"/>
+          <w:szCs w:val="24"/>
+        </w:rPr>
+      </w:pPr>
+      <w:r>
+        <w:rPr>
+          <w:rFonts w:ascii="Times New Roman" w:hAnsi="Times New Roman" w:cs="Times New Roman"/>
+          <w:sz w:val="24"/>
+          <w:szCs w:val="24"/>
+        </w:rPr>
+        <w:tab/>
+        <w:t>This settings page will have many different options such as resolution, V-Sync and graphics quality. Modifying these options will change how the game looks and the power needed to play it. It will help make the game less needy.</w:t>
+      </w:r>
+    </w:p>
+    <w:p>
+      <w:pPr>
+        <w:jc w:val="center"/>
+        <w:rPr>
+          <w:rFonts w:ascii="Times New Roman" w:hAnsi="Times New Roman" w:cs="Times New Roman"/>
+          <w:sz w:val="24"/>
+          <w:szCs w:val="24"/>
+          <w:u w:val="single"/>
+        </w:rPr>
+      </w:pPr>
+    </w:p>
+    <w:p>
+      <w:pPr>
+        <w:jc w:val="center"/>
+        <w:rPr>
+          <w:rFonts w:ascii="Times New Roman" w:hAnsi="Times New Roman" w:cs="Times New Roman"/>
+          <w:sz w:val="24"/>
+          <w:szCs w:val="24"/>
+          <w:u w:val="single"/>
+        </w:rPr>
+      </w:pPr>
+    </w:p>
+    <w:p>
+      <w:pPr>
+        <w:jc w:val="center"/>
+        <w:rPr>
+          <w:rFonts w:ascii="Times New Roman" w:hAnsi="Times New Roman" w:cs="Times New Roman"/>
+          <w:sz w:val="24"/>
+          <w:szCs w:val="24"/>
+          <w:u w:val="single"/>
+        </w:rPr>
+      </w:pPr>
+    </w:p>
+    <w:p>
+      <w:pPr>
+        <w:jc w:val="center"/>
+        <w:rPr>
+          <w:rFonts w:ascii="Times New Roman" w:hAnsi="Times New Roman" w:cs="Times New Roman"/>
+          <w:sz w:val="24"/>
+          <w:szCs w:val="24"/>
+        </w:rPr>
+      </w:pPr>
+      <w:r>
+        <w:rPr>
+          <w:rFonts w:ascii="Times New Roman" w:hAnsi="Times New Roman" w:cs="Times New Roman"/>
+          <w:sz w:val="24"/>
+          <w:szCs w:val="24"/>
+          <w:u w:val="single"/>
+        </w:rPr>
+        <w:t>3.3.3 Audio</w:t>
+      </w:r>
+      <w:r>
+        <w:rPr>
+          <w:rFonts w:ascii="Times New Roman" w:hAnsi="Times New Roman" w:cs="Times New Roman"/>
+          <w:sz w:val="24"/>
+          <w:szCs w:val="24"/>
+          <w:u w:val="single"/>
+        </w:rPr>
+        <w:t>:</w:t>
+      </w:r>
+    </w:p>
+    <w:p>
+      <w:pPr>
+        <w:rPr>
+          <w:rFonts w:ascii="Times New Roman" w:hAnsi="Times New Roman" w:cs="Times New Roman"/>
+          <w:sz w:val="24"/>
+          <w:szCs w:val="24"/>
+        </w:rPr>
+      </w:pPr>
+      <w:r>
+        <w:rPr>
+          <w:rFonts w:ascii="Times New Roman" w:hAnsi="Times New Roman" w:cs="Times New Roman"/>
+          <w:sz w:val="24"/>
+          <w:szCs w:val="24"/>
+        </w:rPr>
+        <w:tab/>
+        <w:t>In this part of the settings will be the music, sound effect, and overall volume control. It will also have a mute control. The page will be made up of 3 sliders with a numerical value at the end and a mute toggle.</w:t>
+      </w:r>
+      <w:r>
+        <w:rPr>
+          <w:rFonts w:ascii="Times New Roman" w:hAnsi="Times New Roman" w:cs="Times New Roman"/>
+          <w:sz w:val="24"/>
+          <w:szCs w:val="24"/>
+        </w:rPr>
+        <w:t xml:space="preserve"> There may or may not be a music selection that you can select which Easter </w:t>
+      </w:r>
+      <w:proofErr w:type="gramStart"/>
+      <w:r>
+        <w:rPr>
+          <w:rFonts w:ascii="Times New Roman" w:hAnsi="Times New Roman" w:cs="Times New Roman"/>
+          <w:sz w:val="24"/>
+          <w:szCs w:val="24"/>
+        </w:rPr>
+        <w:t>Egg</w:t>
+      </w:r>
+      <w:proofErr w:type="gramEnd"/>
+      <w:r>
+        <w:rPr>
+          <w:rFonts w:ascii="Times New Roman" w:hAnsi="Times New Roman" w:cs="Times New Roman"/>
+          <w:sz w:val="24"/>
+          <w:szCs w:val="24"/>
+        </w:rPr>
+        <w:t xml:space="preserve"> music you want to play. If so, this will appear as a dropdown menu and the player will be able to select what they want.</w:t>
+      </w:r>
+    </w:p>
+    <w:p>
+      <w:pPr>
+        <w:jc w:val="center"/>
+        <w:rPr>
+          <w:rFonts w:ascii="Times New Roman" w:hAnsi="Times New Roman" w:cs="Times New Roman"/>
+          <w:b/>
+          <w:sz w:val="24"/>
+          <w:szCs w:val="24"/>
+          <w:u w:val="single"/>
+        </w:rPr>
+      </w:pPr>
+      <w:r>
+        <w:rPr>
+          <w:rFonts w:ascii="Times New Roman" w:hAnsi="Times New Roman" w:cs="Times New Roman"/>
+          <w:b/>
+          <w:sz w:val="24"/>
+          <w:szCs w:val="24"/>
+          <w:u w:val="single"/>
+        </w:rPr>
+        <w:t>3.4 Replaying and Saving</w:t>
+      </w:r>
+      <w:r>
+        <w:rPr>
+          <w:rFonts w:ascii="Times New Roman" w:hAnsi="Times New Roman" w:cs="Times New Roman"/>
+          <w:b/>
+          <w:sz w:val="24"/>
+          <w:szCs w:val="24"/>
+          <w:u w:val="single"/>
+        </w:rPr>
+        <w:t>:</w:t>
+      </w:r>
+    </w:p>
+    <w:p>
+      <w:pPr>
+        <w:rPr>
+          <w:rFonts w:ascii="Times New Roman" w:hAnsi="Times New Roman" w:cs="Times New Roman"/>
+          <w:sz w:val="24"/>
+          <w:szCs w:val="24"/>
+        </w:rPr>
+      </w:pPr>
+      <w:r>
+        <w:rPr>
+          <w:rFonts w:ascii="Times New Roman" w:hAnsi="Times New Roman" w:cs="Times New Roman"/>
+          <w:sz w:val="24"/>
+          <w:szCs w:val="24"/>
+        </w:rPr>
+        <w:tab/>
+        <w:t>In order to not frustrate the player, this portion will be needing a lot of thought and extensive testing. The game will probably save at the beginning of each level so at any point, the player can quit and start back up in the same level. There will be checkpoints in each level at which you will respawn if you die so that the player doesn’t have to restart the whole level.</w:t>
+      </w:r>
+    </w:p>
+    <w:p>
+      <w:pPr>
+        <w:jc w:val="center"/>
+        <w:rPr>
+          <w:rFonts w:ascii="Times New Roman" w:hAnsi="Times New Roman" w:cs="Times New Roman"/>
+          <w:sz w:val="24"/>
+          <w:szCs w:val="24"/>
+        </w:rPr>
+      </w:pPr>
+      <w:r>
+        <w:rPr>
+          <w:rFonts w:ascii="Times New Roman" w:hAnsi="Times New Roman" w:cs="Times New Roman"/>
+          <w:b/>
+          <w:sz w:val="24"/>
+          <w:szCs w:val="24"/>
+          <w:u w:val="single"/>
+        </w:rPr>
+        <w:t>3.5 Cheats and Easter Eggs</w:t>
+      </w:r>
+      <w:r>
+        <w:rPr>
+          <w:rFonts w:ascii="Times New Roman" w:hAnsi="Times New Roman" w:cs="Times New Roman"/>
+          <w:b/>
+          <w:sz w:val="24"/>
+          <w:szCs w:val="24"/>
+          <w:u w:val="single"/>
+        </w:rPr>
+        <w:t>:</w:t>
+      </w:r>
+    </w:p>
+    <w:p>
+      <w:pPr>
+        <w:rPr>
+          <w:rFonts w:ascii="Times New Roman" w:hAnsi="Times New Roman" w:cs="Times New Roman"/>
+          <w:sz w:val="24"/>
+          <w:szCs w:val="24"/>
+        </w:rPr>
+      </w:pPr>
+      <w:r>
+        <w:rPr>
+          <w:rFonts w:ascii="Times New Roman" w:hAnsi="Times New Roman" w:cs="Times New Roman"/>
+          <w:sz w:val="24"/>
+          <w:szCs w:val="24"/>
+        </w:rPr>
+        <w:tab/>
+        <w:t xml:space="preserve">In this game, there will be no cheats, but a lot of Easter Eggs. Because we tried making this game many years ago, we are putting a lot of our old stuff into it for the player to find. We have old music in the form of records and old </w:t>
+      </w:r>
+      <w:r>
+        <w:rPr>
+          <w:rFonts w:ascii="Times New Roman" w:hAnsi="Times New Roman" w:cs="Times New Roman"/>
+          <w:sz w:val="24"/>
+          <w:szCs w:val="24"/>
+        </w:rPr>
+        <w:t>Development Blogs we wrote. We also will include journal entries that supplement the main story as hidden pickups in hard to reach or secret places. Aside from journal entries that supplement the story, there will also be a separate journal that logs our game development process and progress so players can read about our game development journey making this game. The journals can be accessed from the pause menu and may or may not have voice acting. The music will be able to be played at a record player at the end of the game and may or may not be able to be switched in for the games background music.</w:t>
+      </w:r>
+    </w:p>
+    <w:p>
+      <w:pPr>
+        <w:rPr>
+          <w:rFonts w:ascii="Times New Roman" w:hAnsi="Times New Roman" w:cs="Times New Roman"/>
+          <w:sz w:val="24"/>
+          <w:szCs w:val="24"/>
+        </w:rPr>
+      </w:pPr>
+    </w:p>
+    <w:p>
+      <w:pPr>
+        <w:rPr>
+          <w:rFonts w:ascii="Times New Roman" w:hAnsi="Times New Roman" w:cs="Times New Roman"/>
+          <w:sz w:val="24"/>
+          <w:szCs w:val="24"/>
+        </w:rPr>
+      </w:pPr>
+    </w:p>
+    <w:p>
+      <w:pPr>
+        <w:rPr>
+          <w:rFonts w:ascii="Times New Roman" w:hAnsi="Times New Roman" w:cs="Times New Roman"/>
+          <w:sz w:val="24"/>
+          <w:szCs w:val="24"/>
+        </w:rPr>
+      </w:pPr>
+    </w:p>
+    <w:p>
+      <w:pPr>
+        <w:rPr>
+          <w:rFonts w:ascii="Times New Roman" w:hAnsi="Times New Roman" w:cs="Times New Roman"/>
+          <w:sz w:val="24"/>
+          <w:szCs w:val="24"/>
+        </w:rPr>
+      </w:pPr>
+    </w:p>
+    <w:p>
+      <w:pPr>
+        <w:rPr>
+          <w:rFonts w:ascii="Times New Roman" w:hAnsi="Times New Roman" w:cs="Times New Roman"/>
+          <w:sz w:val="24"/>
+          <w:szCs w:val="24"/>
+        </w:rPr>
+      </w:pPr>
+    </w:p>
+    <w:p>
+      <w:pPr>
+        <w:rPr>
+          <w:rFonts w:ascii="Times New Roman" w:hAnsi="Times New Roman" w:cs="Times New Roman"/>
+          <w:sz w:val="24"/>
+          <w:szCs w:val="24"/>
+        </w:rPr>
+      </w:pPr>
+    </w:p>
+    <w:p>
+      <w:pPr>
+        <w:jc w:val="center"/>
+        <w:rPr>
+          <w:rFonts w:ascii="Times New Roman" w:hAnsi="Times New Roman" w:cs="Times New Roman"/>
+          <w:b/>
+          <w:sz w:val="48"/>
+          <w:szCs w:val="48"/>
+        </w:rPr>
+      </w:pPr>
+      <w:r>
+        <w:rPr>
+          <w:rFonts w:ascii="Times New Roman" w:hAnsi="Times New Roman" w:cs="Times New Roman"/>
+          <w:b/>
+          <w:sz w:val="48"/>
+          <w:szCs w:val="48"/>
+        </w:rPr>
+        <w:lastRenderedPageBreak/>
+        <w:t>4. Story, Setting and Character</w:t>
+      </w:r>
+    </w:p>
+    <w:p>
+      <w:pPr>
+        <w:jc w:val="center"/>
+        <w:rPr>
+          <w:rFonts w:ascii="Times New Roman" w:hAnsi="Times New Roman" w:cs="Times New Roman"/>
+          <w:b/>
+          <w:sz w:val="48"/>
+          <w:szCs w:val="48"/>
+        </w:rPr>
+      </w:pPr>
+    </w:p>
+    <w:p>
+      <w:pPr>
+        <w:jc w:val="center"/>
+        <w:rPr>
+          <w:rFonts w:ascii="Times New Roman" w:hAnsi="Times New Roman" w:cs="Times New Roman"/>
+          <w:b/>
+          <w:sz w:val="24"/>
+          <w:szCs w:val="24"/>
+          <w:u w:val="single"/>
+        </w:rPr>
+      </w:pPr>
+      <w:r>
+        <w:rPr>
+          <w:rFonts w:ascii="Times New Roman" w:hAnsi="Times New Roman" w:cs="Times New Roman"/>
+          <w:b/>
+          <w:sz w:val="24"/>
+          <w:szCs w:val="24"/>
+          <w:u w:val="single"/>
+        </w:rPr>
+        <w:t>4.1 Story and Narrative:</w:t>
+      </w:r>
+    </w:p>
+    <w:p>
+      <w:pPr>
+        <w:rPr>
+          <w:rFonts w:ascii="Times New Roman" w:hAnsi="Times New Roman" w:cs="Times New Roman"/>
+          <w:sz w:val="24"/>
+          <w:szCs w:val="24"/>
+        </w:rPr>
+      </w:pPr>
     </w:p>
     <w:sectPr>
       <w:headerReference w:type="even" r:id="rId7"/>
@@ -2069,7 +4812,7 @@
 </file>
 
 <file path=customXml/itemProps1.xml><?xml version="1.0" encoding="utf-8"?>
-<ds:datastoreItem xmlns:ds="http://schemas.openxmlformats.org/officeDocument/2006/customXml" ds:itemID="{714590DA-EE25-42D7-A18C-7DF2C3E9EC19}">
+<ds:datastoreItem xmlns:ds="http://schemas.openxmlformats.org/officeDocument/2006/customXml" ds:itemID="{E1E9B8F4-F6AC-48DA-B246-838FCCC8EB14}">
   <ds:schemaRefs>
     <ds:schemaRef ds:uri="http://schemas.openxmlformats.org/officeDocument/2006/bibliography"/>
   </ds:schemaRefs>

</xml_diff>